<commit_message>
Developed stakeholder analysis matrices
</commit_message>
<xml_diff>
--- a/Documents/Stakeholder Analysis Report.docx
+++ b/Documents/Stakeholder Analysis Report.docx
@@ -772,7 +772,609 @@
         </w:tc>
       </w:tr>
     </w:tbl>
-    <w:p/>
+    <w:p>
+      <w:pPr>
+        <w:rPr>
+          <w:b/>
+          <w:bCs/>
+        </w:rPr>
+      </w:pPr>
+      <w:r>
+        <w:rPr>
+          <w:b/>
+          <w:bCs/>
+        </w:rPr>
+        <w:t>3.0 Stakeholder Analysis Matrices</w:t>
+      </w:r>
+    </w:p>
+    <w:p>
+      <w:pPr>
+        <w:rPr>
+          <w:b/>
+          <w:bCs/>
+        </w:rPr>
+      </w:pPr>
+      <w:r>
+        <w:rPr>
+          <w:b/>
+          <w:bCs/>
+        </w:rPr>
+        <w:t>Matrix 1: Influence vs. Authority Analysis</w:t>
+      </w:r>
+    </w:p>
+    <w:p>
+      <w:r>
+        <w:t>This matrix is particularly relevant for government contexts where formal authority structures dictate decision-making.</w:t>
+      </w:r>
+    </w:p>
+    <w:p>
+      <w:r>
+        <w:rPr>
+          <w:noProof/>
+        </w:rPr>
+        <w:lastRenderedPageBreak/>
+        <w:drawing>
+          <wp:inline distT="0" distB="0" distL="0" distR="0" wp14:anchorId="657EB084" wp14:editId="4846A593">
+            <wp:extent cx="5162550" cy="3829050"/>
+            <wp:effectExtent l="0" t="0" r="0" b="0"/>
+            <wp:docPr id="656013181" name="Picture 1"/>
+            <wp:cNvGraphicFramePr>
+              <a:graphicFrameLocks xmlns:a="http://schemas.openxmlformats.org/drawingml/2006/main" noChangeAspect="1"/>
+            </wp:cNvGraphicFramePr>
+            <a:graphic xmlns:a="http://schemas.openxmlformats.org/drawingml/2006/main">
+              <a:graphicData uri="http://schemas.openxmlformats.org/drawingml/2006/picture">
+                <pic:pic xmlns:pic="http://schemas.openxmlformats.org/drawingml/2006/picture">
+                  <pic:nvPicPr>
+                    <pic:cNvPr id="656013181" name=""/>
+                    <pic:cNvPicPr/>
+                  </pic:nvPicPr>
+                  <pic:blipFill>
+                    <a:blip r:embed="rId5"/>
+                    <a:stretch>
+                      <a:fillRect/>
+                    </a:stretch>
+                  </pic:blipFill>
+                  <pic:spPr>
+                    <a:xfrm>
+                      <a:off x="0" y="0"/>
+                      <a:ext cx="5162550" cy="3829050"/>
+                    </a:xfrm>
+                    <a:prstGeom prst="rect">
+                      <a:avLst/>
+                    </a:prstGeom>
+                  </pic:spPr>
+                </pic:pic>
+              </a:graphicData>
+            </a:graphic>
+          </wp:inline>
+        </w:drawing>
+      </w:r>
+    </w:p>
+    <w:p>
+      <w:r>
+        <w:t xml:space="preserve">*Figure 1: Influence-Authority Matrix for </w:t>
+      </w:r>
+      <w:proofErr w:type="spellStart"/>
+      <w:r>
+        <w:t>OptimAlze</w:t>
+      </w:r>
+      <w:proofErr w:type="spellEnd"/>
+      <w:r>
+        <w:t xml:space="preserve"> Buddy Stakeholders*</w:t>
+      </w:r>
+    </w:p>
+    <w:p>
+      <w:r>
+        <w:rPr>
+          <w:b/>
+          <w:bCs/>
+        </w:rPr>
+        <w:t>High Influence, High Authority (Key Decision Makers)</w:t>
+      </w:r>
+    </w:p>
+    <w:p>
+      <w:pPr>
+        <w:numPr>
+          <w:ilvl w:val="0"/>
+          <w:numId w:val="2"/>
+        </w:numPr>
+      </w:pPr>
+      <w:r>
+        <w:rPr>
+          <w:b/>
+          <w:bCs/>
+        </w:rPr>
+        <w:t>Political Leadership:</w:t>
+      </w:r>
+      <w:r>
+        <w:t> Mayors, council members who control budgets and strategic direction</w:t>
+      </w:r>
+    </w:p>
+    <w:p>
+      <w:pPr>
+        <w:numPr>
+          <w:ilvl w:val="0"/>
+          <w:numId w:val="2"/>
+        </w:numPr>
+      </w:pPr>
+      <w:r>
+        <w:rPr>
+          <w:b/>
+          <w:bCs/>
+        </w:rPr>
+        <w:t>Budget Committees:</w:t>
+      </w:r>
+      <w:r>
+        <w:t> Control funding allocation and project approval</w:t>
+      </w:r>
+    </w:p>
+    <w:p>
+      <w:pPr>
+        <w:numPr>
+          <w:ilvl w:val="0"/>
+          <w:numId w:val="2"/>
+        </w:numPr>
+      </w:pPr>
+      <w:r>
+        <w:rPr>
+          <w:b/>
+          <w:bCs/>
+        </w:rPr>
+        <w:t>Senior Government Executives:</w:t>
+      </w:r>
+      <w:r>
+        <w:t> Have authority to mandate adoption across departments</w:t>
+      </w:r>
+    </w:p>
+    <w:p>
+      <w:r>
+        <w:rPr>
+          <w:b/>
+          <w:bCs/>
+        </w:rPr>
+        <w:t>High Influence, Low Authority (Powerful Allies)</w:t>
+      </w:r>
+    </w:p>
+    <w:p>
+      <w:pPr>
+        <w:numPr>
+          <w:ilvl w:val="0"/>
+          <w:numId w:val="3"/>
+        </w:numPr>
+      </w:pPr>
+      <w:r>
+        <w:rPr>
+          <w:b/>
+          <w:bCs/>
+        </w:rPr>
+        <w:t>Department Heads:</w:t>
+      </w:r>
+      <w:r>
+        <w:t> Can champion or block implementation within their domains</w:t>
+      </w:r>
+    </w:p>
+    <w:p>
+      <w:pPr>
+        <w:numPr>
+          <w:ilvl w:val="0"/>
+          <w:numId w:val="3"/>
+        </w:numPr>
+      </w:pPr>
+      <w:r>
+        <w:rPr>
+          <w:b/>
+          <w:bCs/>
+        </w:rPr>
+        <w:t>Legal &amp; Compliance Officers:</w:t>
+      </w:r>
+      <w:r>
+        <w:t> Can halt projects over regulatory concerns despite lacking budget authority</w:t>
+      </w:r>
+    </w:p>
+    <w:p>
+      <w:pPr>
+        <w:numPr>
+          <w:ilvl w:val="0"/>
+          <w:numId w:val="3"/>
+        </w:numPr>
+      </w:pPr>
+      <w:r>
+        <w:rPr>
+          <w:b/>
+          <w:bCs/>
+        </w:rPr>
+        <w:t>Media Outlets:</w:t>
+      </w:r>
+      <w:r>
+        <w:t> Shape public opinion and political pressure without formal authority</w:t>
+      </w:r>
+    </w:p>
+    <w:p>
+      <w:r>
+        <w:rPr>
+          <w:b/>
+          <w:bCs/>
+        </w:rPr>
+        <w:t>Low Influence, High Authority (Operational Partners)</w:t>
+      </w:r>
+    </w:p>
+    <w:p>
+      <w:pPr>
+        <w:numPr>
+          <w:ilvl w:val="0"/>
+          <w:numId w:val="4"/>
+        </w:numPr>
+      </w:pPr>
+      <w:r>
+        <w:rPr>
+          <w:b/>
+          <w:bCs/>
+        </w:rPr>
+        <w:t>IT Departments:</w:t>
+      </w:r>
+      <w:r>
+        <w:t> Implement and maintain the system but often lack strategic influence</w:t>
+      </w:r>
+    </w:p>
+    <w:p>
+      <w:pPr>
+        <w:numPr>
+          <w:ilvl w:val="0"/>
+          <w:numId w:val="4"/>
+        </w:numPr>
+      </w:pPr>
+      <w:r>
+        <w:rPr>
+          <w:b/>
+          <w:bCs/>
+        </w:rPr>
+        <w:lastRenderedPageBreak/>
+        <w:t>Frontline Staff:</w:t>
+      </w:r>
+      <w:r>
+        <w:t> Directly affected and can sabotage or support adoption through daily use</w:t>
+      </w:r>
+    </w:p>
+    <w:p>
+      <w:pPr>
+        <w:numPr>
+          <w:ilvl w:val="0"/>
+          <w:numId w:val="4"/>
+        </w:numPr>
+      </w:pPr>
+      <w:r>
+        <w:rPr>
+          <w:b/>
+          <w:bCs/>
+        </w:rPr>
+        <w:t>Citizen Users:</w:t>
+      </w:r>
+      <w:r>
+        <w:t> Ultimately determine success through adoption rates but lack formal authority</w:t>
+      </w:r>
+    </w:p>
+    <w:p>
+      <w:r>
+        <w:rPr>
+          <w:b/>
+          <w:bCs/>
+        </w:rPr>
+        <w:t>Low Influence, Low Authority (Monitor)</w:t>
+      </w:r>
+    </w:p>
+    <w:p>
+      <w:pPr>
+        <w:numPr>
+          <w:ilvl w:val="0"/>
+          <w:numId w:val="5"/>
+        </w:numPr>
+      </w:pPr>
+      <w:r>
+        <w:rPr>
+          <w:b/>
+          <w:bCs/>
+        </w:rPr>
+        <w:t>Advocacy Groups:</w:t>
+      </w:r>
+      <w:r>
+        <w:t> Can raise concerns but limited direct power</w:t>
+      </w:r>
+    </w:p>
+    <w:p>
+      <w:pPr>
+        <w:numPr>
+          <w:ilvl w:val="0"/>
+          <w:numId w:val="5"/>
+        </w:numPr>
+      </w:pPr>
+      <w:r>
+        <w:rPr>
+          <w:b/>
+          <w:bCs/>
+        </w:rPr>
+        <w:t>Competitors:</w:t>
+      </w:r>
+      <w:r>
+        <w:t> Market alternatives but government procurement is complex</w:t>
+      </w:r>
+    </w:p>
+    <w:p>
+      <w:pPr>
+        <w:numPr>
+          <w:ilvl w:val="0"/>
+          <w:numId w:val="5"/>
+        </w:numPr>
+      </w:pPr>
+      <w:r>
+        <w:rPr>
+          <w:b/>
+          <w:bCs/>
+        </w:rPr>
+        <w:t>Academic Institutions:</w:t>
+      </w:r>
+      <w:r>
+        <w:t> Provide insights but not decision-makers</w:t>
+      </w:r>
+    </w:p>
+    <w:p>
+      <w:pPr>
+        <w:rPr>
+          <w:b/>
+          <w:bCs/>
+        </w:rPr>
+      </w:pPr>
+      <w:r>
+        <w:rPr>
+          <w:b/>
+          <w:bCs/>
+        </w:rPr>
+        <w:t>Matrix 2: Adoption Impact vs. Trust Requirements</w:t>
+      </w:r>
+    </w:p>
+    <w:p>
+      <w:r>
+        <w:t>Public sector deployments require special attention to trust and perception.</w:t>
+      </w:r>
+    </w:p>
+    <w:p>
+      <w:pPr>
+        <w:jc w:val="center"/>
+      </w:pPr>
+      <w:r>
+        <w:rPr>
+          <w:noProof/>
+        </w:rPr>
+        <w:drawing>
+          <wp:inline distT="0" distB="0" distL="0" distR="0" wp14:anchorId="0C207CEB" wp14:editId="5564FF8A">
+            <wp:extent cx="4743450" cy="3714750"/>
+            <wp:effectExtent l="0" t="0" r="0" b="0"/>
+            <wp:docPr id="1570772330" name="Picture 1"/>
+            <wp:cNvGraphicFramePr>
+              <a:graphicFrameLocks xmlns:a="http://schemas.openxmlformats.org/drawingml/2006/main" noChangeAspect="1"/>
+            </wp:cNvGraphicFramePr>
+            <a:graphic xmlns:a="http://schemas.openxmlformats.org/drawingml/2006/main">
+              <a:graphicData uri="http://schemas.openxmlformats.org/drawingml/2006/picture">
+                <pic:pic xmlns:pic="http://schemas.openxmlformats.org/drawingml/2006/picture">
+                  <pic:nvPicPr>
+                    <pic:cNvPr id="1570772330" name=""/>
+                    <pic:cNvPicPr/>
+                  </pic:nvPicPr>
+                  <pic:blipFill>
+                    <a:blip r:embed="rId6"/>
+                    <a:stretch>
+                      <a:fillRect/>
+                    </a:stretch>
+                  </pic:blipFill>
+                  <pic:spPr>
+                    <a:xfrm>
+                      <a:off x="0" y="0"/>
+                      <a:ext cx="4743450" cy="3714750"/>
+                    </a:xfrm>
+                    <a:prstGeom prst="rect">
+                      <a:avLst/>
+                    </a:prstGeom>
+                  </pic:spPr>
+                </pic:pic>
+              </a:graphicData>
+            </a:graphic>
+          </wp:inline>
+        </w:drawing>
+      </w:r>
+    </w:p>
+    <w:p>
+      <w:r>
+        <w:t xml:space="preserve">*Figure 2: Adoption Impact-Trust Matrix for </w:t>
+      </w:r>
+      <w:proofErr w:type="spellStart"/>
+      <w:r>
+        <w:t>OptimAlze</w:t>
+      </w:r>
+      <w:proofErr w:type="spellEnd"/>
+      <w:r>
+        <w:t xml:space="preserve"> Buddy Stakeholders*</w:t>
+      </w:r>
+    </w:p>
+    <w:p>
+      <w:r>
+        <w:rPr>
+          <w:b/>
+          <w:bCs/>
+        </w:rPr>
+        <w:t>High Impact, High Trust Requirements (Critical Success Factors)</w:t>
+      </w:r>
+    </w:p>
+    <w:p>
+      <w:pPr>
+        <w:numPr>
+          <w:ilvl w:val="0"/>
+          <w:numId w:val="6"/>
+        </w:numPr>
+      </w:pPr>
+      <w:r>
+        <w:rPr>
+          <w:b/>
+          <w:bCs/>
+        </w:rPr>
+        <w:t>General Citizens:</w:t>
+      </w:r>
+      <w:r>
+        <w:t> Widespread adoption requires high trust in accuracy and privacy</w:t>
+      </w:r>
+    </w:p>
+    <w:p>
+      <w:pPr>
+        <w:numPr>
+          <w:ilvl w:val="0"/>
+          <w:numId w:val="6"/>
+        </w:numPr>
+      </w:pPr>
+      <w:r>
+        <w:rPr>
+          <w:b/>
+          <w:bCs/>
+        </w:rPr>
+        <w:t>Political Leadership:</w:t>
+      </w:r>
+      <w:r>
+        <w:t> Must trust the system to deliver promised benefits without political risk</w:t>
+      </w:r>
+    </w:p>
+    <w:p>
+      <w:r>
+        <w:rPr>
+          <w:b/>
+          <w:bCs/>
+        </w:rPr>
+        <w:lastRenderedPageBreak/>
+        <w:t>High Impact, Low Trust Requirements (Trust-Building Focus)</w:t>
+      </w:r>
+    </w:p>
+    <w:p>
+      <w:pPr>
+        <w:numPr>
+          <w:ilvl w:val="0"/>
+          <w:numId w:val="7"/>
+        </w:numPr>
+      </w:pPr>
+      <w:r>
+        <w:rPr>
+          <w:b/>
+          <w:bCs/>
+        </w:rPr>
+        <w:t>Vulnerable User Groups:</w:t>
+      </w:r>
+      <w:r>
+        <w:t> May resist adoption due to technology anxiety; require special trust-building</w:t>
+      </w:r>
+    </w:p>
+    <w:p>
+      <w:pPr>
+        <w:numPr>
+          <w:ilvl w:val="0"/>
+          <w:numId w:val="7"/>
+        </w:numPr>
+      </w:pPr>
+      <w:r>
+        <w:rPr>
+          <w:b/>
+          <w:bCs/>
+        </w:rPr>
+        <w:t>Frontline Staff:</w:t>
+      </w:r>
+      <w:r>
+        <w:t> May distrust AI replacing their roles; need reassurance and inclusion</w:t>
+      </w:r>
+    </w:p>
+    <w:p>
+      <w:r>
+        <w:rPr>
+          <w:b/>
+          <w:bCs/>
+        </w:rPr>
+        <w:t>Low Impact, High Trust Requirements (Efficiency Drivers)</w:t>
+      </w:r>
+    </w:p>
+    <w:p>
+      <w:pPr>
+        <w:numPr>
+          <w:ilvl w:val="0"/>
+          <w:numId w:val="8"/>
+        </w:numPr>
+      </w:pPr>
+      <w:r>
+        <w:rPr>
+          <w:b/>
+          <w:bCs/>
+        </w:rPr>
+        <w:t>Department Heads:</w:t>
+      </w:r>
+      <w:r>
+        <w:t> Require trust in ROI and operational improvements</w:t>
+      </w:r>
+    </w:p>
+    <w:p>
+      <w:pPr>
+        <w:numPr>
+          <w:ilvl w:val="0"/>
+          <w:numId w:val="8"/>
+        </w:numPr>
+      </w:pPr>
+      <w:r>
+        <w:rPr>
+          <w:b/>
+          <w:bCs/>
+        </w:rPr>
+        <w:t>Business Users:</w:t>
+      </w:r>
+      <w:r>
+        <w:t> Need trust in reliability for compliance purposes</w:t>
+      </w:r>
+    </w:p>
+    <w:p>
+      <w:r>
+        <w:rPr>
+          <w:b/>
+          <w:bCs/>
+        </w:rPr>
+        <w:t>Low Impact, Low Trust Requirements (Low Priority)</w:t>
+      </w:r>
+    </w:p>
+    <w:p>
+      <w:pPr>
+        <w:numPr>
+          <w:ilvl w:val="0"/>
+          <w:numId w:val="9"/>
+        </w:numPr>
+      </w:pPr>
+      <w:r>
+        <w:rPr>
+          <w:b/>
+          <w:bCs/>
+        </w:rPr>
+        <w:t>Competitors:</w:t>
+      </w:r>
+      <w:r>
+        <w:t> Naturally distrustful but limited impact</w:t>
+      </w:r>
+    </w:p>
+    <w:p>
+      <w:pPr>
+        <w:numPr>
+          <w:ilvl w:val="0"/>
+          <w:numId w:val="9"/>
+        </w:numPr>
+      </w:pPr>
+      <w:r>
+        <w:rPr>
+          <w:b/>
+          <w:bCs/>
+        </w:rPr>
+        <w:t>Academic Researchers:</w:t>
+      </w:r>
+      <w:r>
+        <w:t> Interested but not critical for adoption</w:t>
+      </w:r>
+    </w:p>
     <w:sectPr>
       <w:pgSz w:w="12240" w:h="15840"/>
       <w:pgMar w:top="1440" w:right="1440" w:bottom="1440" w:left="1440" w:header="720" w:footer="720" w:gutter="0"/>

</xml_diff>

<commit_message>
Defined engagement strategies, risk mitigation, and implementation timeline
</commit_message>
<xml_diff>
--- a/Documents/Stakeholder Analysis Report.docx
+++ b/Documents/Stakeholder Analysis Report.docx
@@ -1375,6 +1375,1936 @@
         <w:t> Interested but not critical for adoption</w:t>
       </w:r>
     </w:p>
+    <w:p>
+      <w:pPr>
+        <w:rPr>
+          <w:b/>
+          <w:bCs/>
+        </w:rPr>
+      </w:pPr>
+      <w:r>
+        <w:rPr>
+          <w:b/>
+          <w:bCs/>
+        </w:rPr>
+        <w:t>4.0 Detailed Engagement Strategies &amp; Communication Plan</w:t>
+      </w:r>
+    </w:p>
+    <w:p>
+      <w:pPr>
+        <w:rPr>
+          <w:b/>
+          <w:bCs/>
+        </w:rPr>
+      </w:pPr>
+      <w:r>
+        <w:rPr>
+          <w:b/>
+          <w:bCs/>
+        </w:rPr>
+        <w:t>Table 3: Engagement Strategy for High-Priority Stakeholders</w:t>
+      </w:r>
+    </w:p>
+    <w:tbl>
+      <w:tblPr>
+        <w:tblStyle w:val="GridTable5Dark-Accent4"/>
+        <w:tblW w:w="0" w:type="auto"/>
+        <w:tblLook w:val="04A0" w:firstRow="1" w:lastRow="0" w:firstColumn="1" w:lastColumn="0" w:noHBand="0" w:noVBand="1"/>
+      </w:tblPr>
+      <w:tblGrid>
+        <w:gridCol w:w="1959"/>
+        <w:gridCol w:w="2082"/>
+        <w:gridCol w:w="2719"/>
+        <w:gridCol w:w="2590"/>
+      </w:tblGrid>
+      <w:tr>
+        <w:trPr>
+          <w:cnfStyle w:val="100000000000" w:firstRow="1" w:lastRow="0" w:firstColumn="0" w:lastColumn="0" w:oddVBand="0" w:evenVBand="0" w:oddHBand="0" w:evenHBand="0" w:firstRowFirstColumn="0" w:firstRowLastColumn="0" w:lastRowFirstColumn="0" w:lastRowLastColumn="0"/>
+        </w:trPr>
+        <w:tc>
+          <w:tcPr>
+            <w:cnfStyle w:val="001000000000" w:firstRow="0" w:lastRow="0" w:firstColumn="1" w:lastColumn="0" w:oddVBand="0" w:evenVBand="0" w:oddHBand="0" w:evenHBand="0" w:firstRowFirstColumn="0" w:firstRowLastColumn="0" w:lastRowFirstColumn="0" w:lastRowLastColumn="0"/>
+            <w:tcW w:w="0" w:type="auto"/>
+            <w:hideMark/>
+          </w:tcPr>
+          <w:p>
+            <w:pPr>
+              <w:spacing w:after="160" w:line="278" w:lineRule="auto"/>
+            </w:pPr>
+            <w:r>
+              <w:t>Stakeholder Group</w:t>
+            </w:r>
+          </w:p>
+        </w:tc>
+        <w:tc>
+          <w:tcPr>
+            <w:tcW w:w="0" w:type="auto"/>
+            <w:hideMark/>
+          </w:tcPr>
+          <w:p>
+            <w:pPr>
+              <w:spacing w:after="160" w:line="278" w:lineRule="auto"/>
+              <w:cnfStyle w:val="100000000000" w:firstRow="1" w:lastRow="0" w:firstColumn="0" w:lastColumn="0" w:oddVBand="0" w:evenVBand="0" w:oddHBand="0" w:evenHBand="0" w:firstRowFirstColumn="0" w:firstRowLastColumn="0" w:lastRowFirstColumn="0" w:lastRowLastColumn="0"/>
+            </w:pPr>
+            <w:r>
+              <w:t>Key Messages</w:t>
+            </w:r>
+          </w:p>
+        </w:tc>
+        <w:tc>
+          <w:tcPr>
+            <w:tcW w:w="0" w:type="auto"/>
+            <w:hideMark/>
+          </w:tcPr>
+          <w:p>
+            <w:pPr>
+              <w:spacing w:after="160" w:line="278" w:lineRule="auto"/>
+              <w:cnfStyle w:val="100000000000" w:firstRow="1" w:lastRow="0" w:firstColumn="0" w:lastColumn="0" w:oddVBand="0" w:evenVBand="0" w:oddHBand="0" w:evenHBand="0" w:firstRowFirstColumn="0" w:firstRowLastColumn="0" w:lastRowFirstColumn="0" w:lastRowLastColumn="0"/>
+            </w:pPr>
+            <w:r>
+              <w:t>Communication Channels</w:t>
+            </w:r>
+          </w:p>
+        </w:tc>
+        <w:tc>
+          <w:tcPr>
+            <w:tcW w:w="0" w:type="auto"/>
+            <w:hideMark/>
+          </w:tcPr>
+          <w:p>
+            <w:pPr>
+              <w:spacing w:after="160" w:line="278" w:lineRule="auto"/>
+              <w:cnfStyle w:val="100000000000" w:firstRow="1" w:lastRow="0" w:firstColumn="0" w:lastColumn="0" w:oddVBand="0" w:evenVBand="0" w:oddHBand="0" w:evenHBand="0" w:firstRowFirstColumn="0" w:firstRowLastColumn="0" w:lastRowFirstColumn="0" w:lastRowLastColumn="0"/>
+            </w:pPr>
+            <w:r>
+              <w:t>Engagement Frequency</w:t>
+            </w:r>
+          </w:p>
+        </w:tc>
+      </w:tr>
+      <w:tr>
+        <w:trPr>
+          <w:cnfStyle w:val="000000100000" w:firstRow="0" w:lastRow="0" w:firstColumn="0" w:lastColumn="0" w:oddVBand="0" w:evenVBand="0" w:oddHBand="1" w:evenHBand="0" w:firstRowFirstColumn="0" w:firstRowLastColumn="0" w:lastRowFirstColumn="0" w:lastRowLastColumn="0"/>
+        </w:trPr>
+        <w:tc>
+          <w:tcPr>
+            <w:cnfStyle w:val="001000000000" w:firstRow="0" w:lastRow="0" w:firstColumn="1" w:lastColumn="0" w:oddVBand="0" w:evenVBand="0" w:oddHBand="0" w:evenHBand="0" w:firstRowFirstColumn="0" w:firstRowLastColumn="0" w:lastRowFirstColumn="0" w:lastRowLastColumn="0"/>
+            <w:tcW w:w="0" w:type="auto"/>
+            <w:hideMark/>
+          </w:tcPr>
+          <w:p>
+            <w:pPr>
+              <w:spacing w:after="160" w:line="278" w:lineRule="auto"/>
+            </w:pPr>
+            <w:r>
+              <w:t>Political Leadership</w:t>
+            </w:r>
+          </w:p>
+        </w:tc>
+        <w:tc>
+          <w:tcPr>
+            <w:tcW w:w="0" w:type="auto"/>
+            <w:hideMark/>
+          </w:tcPr>
+          <w:p>
+            <w:pPr>
+              <w:spacing w:after="160" w:line="278" w:lineRule="auto"/>
+              <w:cnfStyle w:val="000000100000" w:firstRow="0" w:lastRow="0" w:firstColumn="0" w:lastColumn="0" w:oddVBand="0" w:evenVBand="0" w:oddHBand="1" w:evenHBand="0" w:firstRowFirstColumn="0" w:firstRowLastColumn="0" w:lastRowFirstColumn="0" w:lastRowLastColumn="0"/>
+            </w:pPr>
+            <w:r>
+              <w:t>"Transform citizen satisfaction scores"</w:t>
+            </w:r>
+            <w:r>
+              <w:br/>
+              <w:t>"Achieve digital government milestones"</w:t>
+            </w:r>
+            <w:r>
+              <w:br/>
+              <w:t>"Demonstrate innovative leadership"</w:t>
+            </w:r>
+            <w:r>
+              <w:br/>
+              <w:t>"Reduce operational costs while improving service"</w:t>
+            </w:r>
+          </w:p>
+        </w:tc>
+        <w:tc>
+          <w:tcPr>
+            <w:tcW w:w="0" w:type="auto"/>
+            <w:hideMark/>
+          </w:tcPr>
+          <w:p>
+            <w:pPr>
+              <w:spacing w:after="160" w:line="278" w:lineRule="auto"/>
+              <w:cnfStyle w:val="000000100000" w:firstRow="0" w:lastRow="0" w:firstColumn="0" w:lastColumn="0" w:oddVBand="0" w:evenVBand="0" w:oddHBand="1" w:evenHBand="0" w:firstRowFirstColumn="0" w:firstRowLastColumn="0" w:lastRowFirstColumn="0" w:lastRowLastColumn="0"/>
+            </w:pPr>
+            <w:r>
+              <w:t>Briefings, progress dashboards, public announcements, political committee presentations</w:t>
+            </w:r>
+          </w:p>
+        </w:tc>
+        <w:tc>
+          <w:tcPr>
+            <w:tcW w:w="0" w:type="auto"/>
+            <w:hideMark/>
+          </w:tcPr>
+          <w:p>
+            <w:pPr>
+              <w:spacing w:after="160" w:line="278" w:lineRule="auto"/>
+              <w:cnfStyle w:val="000000100000" w:firstRow="0" w:lastRow="0" w:firstColumn="0" w:lastColumn="0" w:oddVBand="0" w:evenVBand="0" w:oddHBand="1" w:evenHBand="0" w:firstRowFirstColumn="0" w:firstRowLastColumn="0" w:lastRowFirstColumn="0" w:lastRowLastColumn="0"/>
+            </w:pPr>
+            <w:r>
+              <w:t>Monthly executive updates; quarterly public reporting</w:t>
+            </w:r>
+          </w:p>
+        </w:tc>
+      </w:tr>
+      <w:tr>
+        <w:tc>
+          <w:tcPr>
+            <w:cnfStyle w:val="001000000000" w:firstRow="0" w:lastRow="0" w:firstColumn="1" w:lastColumn="0" w:oddVBand="0" w:evenVBand="0" w:oddHBand="0" w:evenHBand="0" w:firstRowFirstColumn="0" w:firstRowLastColumn="0" w:lastRowFirstColumn="0" w:lastRowLastColumn="0"/>
+            <w:tcW w:w="0" w:type="auto"/>
+            <w:hideMark/>
+          </w:tcPr>
+          <w:p>
+            <w:pPr>
+              <w:spacing w:after="160" w:line="278" w:lineRule="auto"/>
+            </w:pPr>
+            <w:r>
+              <w:t>Department Heads &amp; Administrators</w:t>
+            </w:r>
+          </w:p>
+        </w:tc>
+        <w:tc>
+          <w:tcPr>
+            <w:tcW w:w="0" w:type="auto"/>
+            <w:hideMark/>
+          </w:tcPr>
+          <w:p>
+            <w:pPr>
+              <w:spacing w:after="160" w:line="278" w:lineRule="auto"/>
+              <w:cnfStyle w:val="000000000000" w:firstRow="0" w:lastRow="0" w:firstColumn="0" w:lastColumn="0" w:oddVBand="0" w:evenVBand="0" w:oddHBand="0" w:evenHBand="0" w:firstRowFirstColumn="0" w:firstRowLastColumn="0" w:lastRowFirstColumn="0" w:lastRowLastColumn="0"/>
+            </w:pPr>
+            <w:r>
+              <w:t>"Reduce administrative backlog by X%"</w:t>
+            </w:r>
+            <w:r>
+              <w:br/>
+              <w:t>"Improve first-</w:t>
+            </w:r>
+            <w:r>
+              <w:lastRenderedPageBreak/>
+              <w:t>contact resolution rates"</w:t>
+            </w:r>
+            <w:r>
+              <w:br/>
+              <w:t>"Streamline document processing workflows"</w:t>
+            </w:r>
+            <w:r>
+              <w:br/>
+              <w:t>"Free up staff for complex cases"</w:t>
+            </w:r>
+          </w:p>
+        </w:tc>
+        <w:tc>
+          <w:tcPr>
+            <w:tcW w:w="0" w:type="auto"/>
+            <w:hideMark/>
+          </w:tcPr>
+          <w:p>
+            <w:pPr>
+              <w:spacing w:after="160" w:line="278" w:lineRule="auto"/>
+              <w:cnfStyle w:val="000000000000" w:firstRow="0" w:lastRow="0" w:firstColumn="0" w:lastColumn="0" w:oddVBand="0" w:evenVBand="0" w:oddHBand="0" w:evenHBand="0" w:firstRowFirstColumn="0" w:firstRowLastColumn="0" w:lastRowFirstColumn="0" w:lastRowLastColumn="0"/>
+            </w:pPr>
+            <w:r>
+              <w:lastRenderedPageBreak/>
+              <w:t>Operational meetings, performance metrics, case studies, ROI analysis</w:t>
+            </w:r>
+          </w:p>
+        </w:tc>
+        <w:tc>
+          <w:tcPr>
+            <w:tcW w:w="0" w:type="auto"/>
+            <w:hideMark/>
+          </w:tcPr>
+          <w:p>
+            <w:pPr>
+              <w:spacing w:after="160" w:line="278" w:lineRule="auto"/>
+              <w:cnfStyle w:val="000000000000" w:firstRow="0" w:lastRow="0" w:firstColumn="0" w:lastColumn="0" w:oddVBand="0" w:evenVBand="0" w:oddHBand="0" w:evenHBand="0" w:firstRowFirstColumn="0" w:firstRowLastColumn="0" w:lastRowFirstColumn="0" w:lastRowLastColumn="0"/>
+            </w:pPr>
+            <w:r>
+              <w:t>Bi-weekly operational reviews; monthly performance reporting</w:t>
+            </w:r>
+          </w:p>
+        </w:tc>
+      </w:tr>
+      <w:tr>
+        <w:trPr>
+          <w:cnfStyle w:val="000000100000" w:firstRow="0" w:lastRow="0" w:firstColumn="0" w:lastColumn="0" w:oddVBand="0" w:evenVBand="0" w:oddHBand="1" w:evenHBand="0" w:firstRowFirstColumn="0" w:firstRowLastColumn="0" w:lastRowFirstColumn="0" w:lastRowLastColumn="0"/>
+        </w:trPr>
+        <w:tc>
+          <w:tcPr>
+            <w:cnfStyle w:val="001000000000" w:firstRow="0" w:lastRow="0" w:firstColumn="1" w:lastColumn="0" w:oddVBand="0" w:evenVBand="0" w:oddHBand="0" w:evenHBand="0" w:firstRowFirstColumn="0" w:firstRowLastColumn="0" w:lastRowFirstColumn="0" w:lastRowLastColumn="0"/>
+            <w:tcW w:w="0" w:type="auto"/>
+            <w:hideMark/>
+          </w:tcPr>
+          <w:p>
+            <w:pPr>
+              <w:spacing w:after="160" w:line="278" w:lineRule="auto"/>
+            </w:pPr>
+            <w:r>
+              <w:t>Citizen Users</w:t>
+            </w:r>
+          </w:p>
+        </w:tc>
+        <w:tc>
+          <w:tcPr>
+            <w:tcW w:w="0" w:type="auto"/>
+            <w:hideMark/>
+          </w:tcPr>
+          <w:p>
+            <w:pPr>
+              <w:spacing w:after="160" w:line="278" w:lineRule="auto"/>
+              <w:cnfStyle w:val="000000100000" w:firstRow="0" w:lastRow="0" w:firstColumn="0" w:lastColumn="0" w:oddVBand="0" w:evenVBand="0" w:oddHBand="1" w:evenHBand="0" w:firstRowFirstColumn="0" w:firstRowLastColumn="0" w:lastRowFirstColumn="0" w:lastRowLastColumn="0"/>
+            </w:pPr>
+            <w:r>
+              <w:t>"Get government services faster and easier"</w:t>
+            </w:r>
+            <w:r>
+              <w:br/>
+              <w:t>"24/7 access to information and services"</w:t>
+            </w:r>
+            <w:r>
+              <w:br/>
+              <w:t>"Reduce errors in your applications"</w:t>
+            </w:r>
+            <w:r>
+              <w:br/>
+              <w:t>"Your privacy and data are protected"</w:t>
+            </w:r>
+          </w:p>
+        </w:tc>
+        <w:tc>
+          <w:tcPr>
+            <w:tcW w:w="0" w:type="auto"/>
+            <w:hideMark/>
+          </w:tcPr>
+          <w:p>
+            <w:pPr>
+              <w:spacing w:after="160" w:line="278" w:lineRule="auto"/>
+              <w:cnfStyle w:val="000000100000" w:firstRow="0" w:lastRow="0" w:firstColumn="0" w:lastColumn="0" w:oddVBand="0" w:evenVBand="0" w:oddHBand="1" w:evenHBand="0" w:firstRowFirstColumn="0" w:firstRowLastColumn="0" w:lastRowFirstColumn="0" w:lastRowLastColumn="0"/>
+            </w:pPr>
+            <w:r>
+              <w:t>Public website, social media, community workshops, service points, traditional media</w:t>
+            </w:r>
+          </w:p>
+        </w:tc>
+        <w:tc>
+          <w:tcPr>
+            <w:tcW w:w="0" w:type="auto"/>
+            <w:hideMark/>
+          </w:tcPr>
+          <w:p>
+            <w:pPr>
+              <w:spacing w:after="160" w:line="278" w:lineRule="auto"/>
+              <w:cnfStyle w:val="000000100000" w:firstRow="0" w:lastRow="0" w:firstColumn="0" w:lastColumn="0" w:oddVBand="0" w:evenVBand="0" w:oddHBand="1" w:evenHBand="0" w:firstRowFirstColumn="0" w:firstRowLastColumn="0" w:lastRowFirstColumn="0" w:lastRowLastColumn="0"/>
+            </w:pPr>
+            <w:r>
+              <w:t>Continuous public communication; quarterly satisfaction surveys</w:t>
+            </w:r>
+          </w:p>
+        </w:tc>
+      </w:tr>
+      <w:tr>
+        <w:tc>
+          <w:tcPr>
+            <w:cnfStyle w:val="001000000000" w:firstRow="0" w:lastRow="0" w:firstColumn="1" w:lastColumn="0" w:oddVBand="0" w:evenVBand="0" w:oddHBand="0" w:evenHBand="0" w:firstRowFirstColumn="0" w:firstRowLastColumn="0" w:lastRowFirstColumn="0" w:lastRowLastColumn="0"/>
+            <w:tcW w:w="0" w:type="auto"/>
+            <w:hideMark/>
+          </w:tcPr>
+          <w:p>
+            <w:pPr>
+              <w:spacing w:after="160" w:line="278" w:lineRule="auto"/>
+            </w:pPr>
+            <w:r>
+              <w:t>Frontline Staff</w:t>
+            </w:r>
+          </w:p>
+        </w:tc>
+        <w:tc>
+          <w:tcPr>
+            <w:tcW w:w="0" w:type="auto"/>
+            <w:hideMark/>
+          </w:tcPr>
+          <w:p>
+            <w:pPr>
+              <w:spacing w:after="160" w:line="278" w:lineRule="auto"/>
+              <w:cnfStyle w:val="000000000000" w:firstRow="0" w:lastRow="0" w:firstColumn="0" w:lastColumn="0" w:oddVBand="0" w:evenVBand="0" w:oddHBand="0" w:evenHBand="0" w:firstRowFirstColumn="0" w:firstRowLastColumn="0" w:lastRowFirstColumn="0" w:lastRowLastColumn="0"/>
+            </w:pPr>
+            <w:r>
+              <w:t>"Your expertise is still essential"</w:t>
+            </w:r>
+            <w:r>
+              <w:br/>
+              <w:t>"Reduce repetitive administrative tasks"</w:t>
+            </w:r>
+            <w:r>
+              <w:br/>
+              <w:t>"Focus on complex cases that need human judgment"</w:t>
+            </w:r>
+            <w:r>
+              <w:br/>
+              <w:t>"Help us train and improve the system"</w:t>
+            </w:r>
+          </w:p>
+        </w:tc>
+        <w:tc>
+          <w:tcPr>
+            <w:tcW w:w="0" w:type="auto"/>
+            <w:hideMark/>
+          </w:tcPr>
+          <w:p>
+            <w:pPr>
+              <w:spacing w:after="160" w:line="278" w:lineRule="auto"/>
+              <w:cnfStyle w:val="000000000000" w:firstRow="0" w:lastRow="0" w:firstColumn="0" w:lastColumn="0" w:oddVBand="0" w:evenVBand="0" w:oddHBand="0" w:evenHBand="0" w:firstRowFirstColumn="0" w:firstRowLastColumn="0" w:lastRowFirstColumn="0" w:lastRowLastColumn="0"/>
+            </w:pPr>
+            <w:r>
+              <w:t>Staff workshops, training sessions, user feedback channels, pilot programs</w:t>
+            </w:r>
+          </w:p>
+        </w:tc>
+        <w:tc>
+          <w:tcPr>
+            <w:tcW w:w="0" w:type="auto"/>
+            <w:hideMark/>
+          </w:tcPr>
+          <w:p>
+            <w:pPr>
+              <w:spacing w:after="160" w:line="278" w:lineRule="auto"/>
+              <w:cnfStyle w:val="000000000000" w:firstRow="0" w:lastRow="0" w:firstColumn="0" w:lastColumn="0" w:oddVBand="0" w:evenVBand="0" w:oddHBand="0" w:evenHBand="0" w:firstRowFirstColumn="0" w:firstRowLastColumn="0" w:lastRowFirstColumn="0" w:lastRowLastColumn="0"/>
+            </w:pPr>
+            <w:r>
+              <w:t>Weekly during implementation; monthly user group meetings post-deployment</w:t>
+            </w:r>
+          </w:p>
+        </w:tc>
+      </w:tr>
+      <w:tr>
+        <w:trPr>
+          <w:cnfStyle w:val="000000100000" w:firstRow="0" w:lastRow="0" w:firstColumn="0" w:lastColumn="0" w:oddVBand="0" w:evenVBand="0" w:oddHBand="1" w:evenHBand="0" w:firstRowFirstColumn="0" w:firstRowLastColumn="0" w:lastRowFirstColumn="0" w:lastRowLastColumn="0"/>
+        </w:trPr>
+        <w:tc>
+          <w:tcPr>
+            <w:cnfStyle w:val="001000000000" w:firstRow="0" w:lastRow="0" w:firstColumn="1" w:lastColumn="0" w:oddVBand="0" w:evenVBand="0" w:oddHBand="0" w:evenHBand="0" w:firstRowFirstColumn="0" w:firstRowLastColumn="0" w:lastRowFirstColumn="0" w:lastRowLastColumn="0"/>
+            <w:tcW w:w="0" w:type="auto"/>
+            <w:hideMark/>
+          </w:tcPr>
+          <w:p>
+            <w:pPr>
+              <w:spacing w:after="160" w:line="278" w:lineRule="auto"/>
+            </w:pPr>
+            <w:r>
+              <w:t>Legal &amp; Compliance Teams</w:t>
+            </w:r>
+          </w:p>
+        </w:tc>
+        <w:tc>
+          <w:tcPr>
+            <w:tcW w:w="0" w:type="auto"/>
+            <w:hideMark/>
+          </w:tcPr>
+          <w:p>
+            <w:pPr>
+              <w:spacing w:after="160" w:line="278" w:lineRule="auto"/>
+              <w:cnfStyle w:val="000000100000" w:firstRow="0" w:lastRow="0" w:firstColumn="0" w:lastColumn="0" w:oddVBand="0" w:evenVBand="0" w:oddHBand="1" w:evenHBand="0" w:firstRowFirstColumn="0" w:firstRowLastColumn="0" w:lastRowFirstColumn="0" w:lastRowLastColumn="0"/>
+            </w:pPr>
+            <w:r>
+              <w:t>"Built-in compliance with data protection regulations"</w:t>
+            </w:r>
+            <w:r>
+              <w:br/>
+              <w:t xml:space="preserve">"Complete audit trails for all </w:t>
+            </w:r>
+            <w:r>
+              <w:lastRenderedPageBreak/>
+              <w:t>interactions"</w:t>
+            </w:r>
+            <w:r>
+              <w:br/>
+              <w:t>"Accessibility standards integration"</w:t>
+            </w:r>
+            <w:r>
+              <w:br/>
+              <w:t>"Regular security testing and updates"</w:t>
+            </w:r>
+          </w:p>
+        </w:tc>
+        <w:tc>
+          <w:tcPr>
+            <w:tcW w:w="0" w:type="auto"/>
+            <w:hideMark/>
+          </w:tcPr>
+          <w:p>
+            <w:pPr>
+              <w:spacing w:after="160" w:line="278" w:lineRule="auto"/>
+              <w:cnfStyle w:val="000000100000" w:firstRow="0" w:lastRow="0" w:firstColumn="0" w:lastColumn="0" w:oddVBand="0" w:evenVBand="0" w:oddHBand="1" w:evenHBand="0" w:firstRowFirstColumn="0" w:firstRowLastColumn="0" w:lastRowFirstColumn="0" w:lastRowLastColumn="0"/>
+            </w:pPr>
+            <w:r>
+              <w:lastRenderedPageBreak/>
+              <w:t>Compliance review meetings, security audits, documentation reviews, legal briefings</w:t>
+            </w:r>
+          </w:p>
+        </w:tc>
+        <w:tc>
+          <w:tcPr>
+            <w:tcW w:w="0" w:type="auto"/>
+            <w:hideMark/>
+          </w:tcPr>
+          <w:p>
+            <w:pPr>
+              <w:spacing w:after="160" w:line="278" w:lineRule="auto"/>
+              <w:cnfStyle w:val="000000100000" w:firstRow="0" w:lastRow="0" w:firstColumn="0" w:lastColumn="0" w:oddVBand="0" w:evenVBand="0" w:oddHBand="1" w:evenHBand="0" w:firstRowFirstColumn="0" w:firstRowLastColumn="0" w:lastRowFirstColumn="0" w:lastRowLastColumn="0"/>
+            </w:pPr>
+            <w:r>
+              <w:t>Pre-implementation review; quarterly compliance check-ins</w:t>
+            </w:r>
+          </w:p>
+        </w:tc>
+      </w:tr>
+    </w:tbl>
+    <w:p>
+      <w:pPr>
+        <w:rPr>
+          <w:b/>
+          <w:bCs/>
+        </w:rPr>
+      </w:pPr>
+      <w:r>
+        <w:rPr>
+          <w:b/>
+          <w:bCs/>
+        </w:rPr>
+        <w:t>5.0 Risk Assessment and Mitigation</w:t>
+      </w:r>
+    </w:p>
+    <w:p>
+      <w:pPr>
+        <w:rPr>
+          <w:b/>
+          <w:bCs/>
+        </w:rPr>
+      </w:pPr>
+      <w:r>
+        <w:rPr>
+          <w:b/>
+          <w:bCs/>
+        </w:rPr>
+        <w:t>Table 4: Key Stakeholder-Related Risks and Mitigations</w:t>
+      </w:r>
+    </w:p>
+    <w:tbl>
+      <w:tblPr>
+        <w:tblStyle w:val="GridTable5Dark-Accent4"/>
+        <w:tblW w:w="0" w:type="auto"/>
+        <w:tblLook w:val="04A0" w:firstRow="1" w:lastRow="0" w:firstColumn="1" w:lastColumn="0" w:noHBand="0" w:noVBand="1"/>
+      </w:tblPr>
+      <w:tblGrid>
+        <w:gridCol w:w="1506"/>
+        <w:gridCol w:w="2175"/>
+        <w:gridCol w:w="2113"/>
+        <w:gridCol w:w="3556"/>
+      </w:tblGrid>
+      <w:tr>
+        <w:trPr>
+          <w:cnfStyle w:val="100000000000" w:firstRow="1" w:lastRow="0" w:firstColumn="0" w:lastColumn="0" w:oddVBand="0" w:evenVBand="0" w:oddHBand="0" w:evenHBand="0" w:firstRowFirstColumn="0" w:firstRowLastColumn="0" w:lastRowFirstColumn="0" w:lastRowLastColumn="0"/>
+        </w:trPr>
+        <w:tc>
+          <w:tcPr>
+            <w:cnfStyle w:val="001000000000" w:firstRow="0" w:lastRow="0" w:firstColumn="1" w:lastColumn="0" w:oddVBand="0" w:evenVBand="0" w:oddHBand="0" w:evenHBand="0" w:firstRowFirstColumn="0" w:firstRowLastColumn="0" w:lastRowFirstColumn="0" w:lastRowLastColumn="0"/>
+            <w:tcW w:w="0" w:type="auto"/>
+            <w:hideMark/>
+          </w:tcPr>
+          <w:p>
+            <w:pPr>
+              <w:spacing w:after="160" w:line="278" w:lineRule="auto"/>
+            </w:pPr>
+            <w:r>
+              <w:t>Risk</w:t>
+            </w:r>
+          </w:p>
+        </w:tc>
+        <w:tc>
+          <w:tcPr>
+            <w:tcW w:w="0" w:type="auto"/>
+            <w:hideMark/>
+          </w:tcPr>
+          <w:p>
+            <w:pPr>
+              <w:spacing w:after="160" w:line="278" w:lineRule="auto"/>
+              <w:cnfStyle w:val="100000000000" w:firstRow="1" w:lastRow="0" w:firstColumn="0" w:lastColumn="0" w:oddVBand="0" w:evenVBand="0" w:oddHBand="0" w:evenHBand="0" w:firstRowFirstColumn="0" w:firstRowLastColumn="0" w:lastRowFirstColumn="0" w:lastRowLastColumn="0"/>
+            </w:pPr>
+            <w:r>
+              <w:t>Description</w:t>
+            </w:r>
+          </w:p>
+        </w:tc>
+        <w:tc>
+          <w:tcPr>
+            <w:tcW w:w="0" w:type="auto"/>
+            <w:hideMark/>
+          </w:tcPr>
+          <w:p>
+            <w:pPr>
+              <w:spacing w:after="160" w:line="278" w:lineRule="auto"/>
+              <w:cnfStyle w:val="100000000000" w:firstRow="1" w:lastRow="0" w:firstColumn="0" w:lastColumn="0" w:oddVBand="0" w:evenVBand="0" w:oddHBand="0" w:evenHBand="0" w:firstRowFirstColumn="0" w:firstRowLastColumn="0" w:lastRowFirstColumn="0" w:lastRowLastColumn="0"/>
+            </w:pPr>
+            <w:r>
+              <w:t>Affected Stakeholders</w:t>
+            </w:r>
+          </w:p>
+        </w:tc>
+        <w:tc>
+          <w:tcPr>
+            <w:tcW w:w="0" w:type="auto"/>
+            <w:hideMark/>
+          </w:tcPr>
+          <w:p>
+            <w:pPr>
+              <w:spacing w:after="160" w:line="278" w:lineRule="auto"/>
+              <w:cnfStyle w:val="100000000000" w:firstRow="1" w:lastRow="0" w:firstColumn="0" w:lastColumn="0" w:oddVBand="0" w:evenVBand="0" w:oddHBand="0" w:evenHBand="0" w:firstRowFirstColumn="0" w:firstRowLastColumn="0" w:lastRowFirstColumn="0" w:lastRowLastColumn="0"/>
+            </w:pPr>
+            <w:r>
+              <w:t>Mitigation Strategy</w:t>
+            </w:r>
+          </w:p>
+        </w:tc>
+      </w:tr>
+      <w:tr>
+        <w:trPr>
+          <w:cnfStyle w:val="000000100000" w:firstRow="0" w:lastRow="0" w:firstColumn="0" w:lastColumn="0" w:oddVBand="0" w:evenVBand="0" w:oddHBand="1" w:evenHBand="0" w:firstRowFirstColumn="0" w:firstRowLastColumn="0" w:lastRowFirstColumn="0" w:lastRowLastColumn="0"/>
+        </w:trPr>
+        <w:tc>
+          <w:tcPr>
+            <w:cnfStyle w:val="001000000000" w:firstRow="0" w:lastRow="0" w:firstColumn="1" w:lastColumn="0" w:oddVBand="0" w:evenVBand="0" w:oddHBand="0" w:evenHBand="0" w:firstRowFirstColumn="0" w:firstRowLastColumn="0" w:lastRowFirstColumn="0" w:lastRowLastColumn="0"/>
+            <w:tcW w:w="0" w:type="auto"/>
+            <w:hideMark/>
+          </w:tcPr>
+          <w:p>
+            <w:pPr>
+              <w:spacing w:after="160" w:line="278" w:lineRule="auto"/>
+            </w:pPr>
+            <w:r>
+              <w:t>Public Trust Erosion</w:t>
+            </w:r>
+          </w:p>
+        </w:tc>
+        <w:tc>
+          <w:tcPr>
+            <w:tcW w:w="0" w:type="auto"/>
+            <w:hideMark/>
+          </w:tcPr>
+          <w:p>
+            <w:pPr>
+              <w:spacing w:after="160" w:line="278" w:lineRule="auto"/>
+              <w:cnfStyle w:val="000000100000" w:firstRow="0" w:lastRow="0" w:firstColumn="0" w:lastColumn="0" w:oddVBand="0" w:evenVBand="0" w:oddHBand="1" w:evenHBand="0" w:firstRowFirstColumn="0" w:firstRowLastColumn="0" w:lastRowFirstColumn="0" w:lastRowLastColumn="0"/>
+            </w:pPr>
+            <w:r>
+              <w:t>Privacy concerns or system errors leading to public backlash</w:t>
+            </w:r>
+          </w:p>
+        </w:tc>
+        <w:tc>
+          <w:tcPr>
+            <w:tcW w:w="0" w:type="auto"/>
+            <w:hideMark/>
+          </w:tcPr>
+          <w:p>
+            <w:pPr>
+              <w:spacing w:after="160" w:line="278" w:lineRule="auto"/>
+              <w:cnfStyle w:val="000000100000" w:firstRow="0" w:lastRow="0" w:firstColumn="0" w:lastColumn="0" w:oddVBand="0" w:evenVBand="0" w:oddHBand="1" w:evenHBand="0" w:firstRowFirstColumn="0" w:firstRowLastColumn="0" w:lastRowFirstColumn="0" w:lastRowLastColumn="0"/>
+            </w:pPr>
+            <w:r>
+              <w:t>Citizens, Political Leadership, Media</w:t>
+            </w:r>
+          </w:p>
+        </w:tc>
+        <w:tc>
+          <w:tcPr>
+            <w:tcW w:w="0" w:type="auto"/>
+            <w:hideMark/>
+          </w:tcPr>
+          <w:p>
+            <w:pPr>
+              <w:spacing w:after="160" w:line="278" w:lineRule="auto"/>
+              <w:cnfStyle w:val="000000100000" w:firstRow="0" w:lastRow="0" w:firstColumn="0" w:lastColumn="0" w:oddVBand="0" w:evenVBand="0" w:oddHBand="1" w:evenHBand="0" w:firstRowFirstColumn="0" w:firstRowLastColumn="0" w:lastRowFirstColumn="0" w:lastRowLastColumn="0"/>
+            </w:pPr>
+            <w:r>
+              <w:rPr>
+                <w:b/>
+                <w:bCs/>
+              </w:rPr>
+              <w:t>Trust Strategy:</w:t>
+            </w:r>
+            <w:r>
+              <w:t> Transparent data policies, independent security audits, clear accountability lines, human escalation options</w:t>
+            </w:r>
+          </w:p>
+        </w:tc>
+      </w:tr>
+      <w:tr>
+        <w:tc>
+          <w:tcPr>
+            <w:cnfStyle w:val="001000000000" w:firstRow="0" w:lastRow="0" w:firstColumn="1" w:lastColumn="0" w:oddVBand="0" w:evenVBand="0" w:oddHBand="0" w:evenHBand="0" w:firstRowFirstColumn="0" w:firstRowLastColumn="0" w:lastRowFirstColumn="0" w:lastRowLastColumn="0"/>
+            <w:tcW w:w="0" w:type="auto"/>
+            <w:hideMark/>
+          </w:tcPr>
+          <w:p>
+            <w:pPr>
+              <w:spacing w:after="160" w:line="278" w:lineRule="auto"/>
+            </w:pPr>
+            <w:r>
+              <w:t>Staff Resistance</w:t>
+            </w:r>
+          </w:p>
+        </w:tc>
+        <w:tc>
+          <w:tcPr>
+            <w:tcW w:w="0" w:type="auto"/>
+            <w:hideMark/>
+          </w:tcPr>
+          <w:p>
+            <w:pPr>
+              <w:spacing w:after="160" w:line="278" w:lineRule="auto"/>
+              <w:cnfStyle w:val="000000000000" w:firstRow="0" w:lastRow="0" w:firstColumn="0" w:lastColumn="0" w:oddVBand="0" w:evenVBand="0" w:oddHBand="0" w:evenHBand="0" w:firstRowFirstColumn="0" w:firstRowLastColumn="0" w:lastRowFirstColumn="0" w:lastRowLastColumn="0"/>
+            </w:pPr>
+            <w:r>
+              <w:t>Frontline employees fearing job displacement or refusing to use system</w:t>
+            </w:r>
+          </w:p>
+        </w:tc>
+        <w:tc>
+          <w:tcPr>
+            <w:tcW w:w="0" w:type="auto"/>
+            <w:hideMark/>
+          </w:tcPr>
+          <w:p>
+            <w:pPr>
+              <w:spacing w:after="160" w:line="278" w:lineRule="auto"/>
+              <w:cnfStyle w:val="000000000000" w:firstRow="0" w:lastRow="0" w:firstColumn="0" w:lastColumn="0" w:oddVBand="0" w:evenVBand="0" w:oddHBand="0" w:evenHBand="0" w:firstRowFirstColumn="0" w:firstRowLastColumn="0" w:lastRowFirstColumn="0" w:lastRowLastColumn="0"/>
+            </w:pPr>
+            <w:r>
+              <w:t>Frontline Staff, Unions, Department Heads</w:t>
+            </w:r>
+          </w:p>
+        </w:tc>
+        <w:tc>
+          <w:tcPr>
+            <w:tcW w:w="0" w:type="auto"/>
+            <w:hideMark/>
+          </w:tcPr>
+          <w:p>
+            <w:pPr>
+              <w:spacing w:after="160" w:line="278" w:lineRule="auto"/>
+              <w:cnfStyle w:val="000000000000" w:firstRow="0" w:lastRow="0" w:firstColumn="0" w:lastColumn="0" w:oddVBand="0" w:evenVBand="0" w:oddHBand="0" w:evenHBand="0" w:firstRowFirstColumn="0" w:firstRowLastColumn="0" w:lastRowFirstColumn="0" w:lastRowLastColumn="0"/>
+            </w:pPr>
+            <w:r>
+              <w:rPr>
+                <w:b/>
+                <w:bCs/>
+              </w:rPr>
+              <w:t>Change Management:</w:t>
+            </w:r>
+            <w:r>
+              <w:t> Co-design approach, clear role evolution, retraining programs, demonstrate time savings for complex work</w:t>
+            </w:r>
+          </w:p>
+        </w:tc>
+      </w:tr>
+      <w:tr>
+        <w:trPr>
+          <w:cnfStyle w:val="000000100000" w:firstRow="0" w:lastRow="0" w:firstColumn="0" w:lastColumn="0" w:oddVBand="0" w:evenVBand="0" w:oddHBand="1" w:evenHBand="0" w:firstRowFirstColumn="0" w:firstRowLastColumn="0" w:lastRowFirstColumn="0" w:lastRowLastColumn="0"/>
+        </w:trPr>
+        <w:tc>
+          <w:tcPr>
+            <w:cnfStyle w:val="001000000000" w:firstRow="0" w:lastRow="0" w:firstColumn="1" w:lastColumn="0" w:oddVBand="0" w:evenVBand="0" w:oddHBand="0" w:evenHBand="0" w:firstRowFirstColumn="0" w:firstRowLastColumn="0" w:lastRowFirstColumn="0" w:lastRowLastColumn="0"/>
+            <w:tcW w:w="0" w:type="auto"/>
+            <w:hideMark/>
+          </w:tcPr>
+          <w:p>
+            <w:pPr>
+              <w:spacing w:after="160" w:line="278" w:lineRule="auto"/>
+            </w:pPr>
+            <w:r>
+              <w:t>Digital Exclusion</w:t>
+            </w:r>
+          </w:p>
+        </w:tc>
+        <w:tc>
+          <w:tcPr>
+            <w:tcW w:w="0" w:type="auto"/>
+            <w:hideMark/>
+          </w:tcPr>
+          <w:p>
+            <w:pPr>
+              <w:spacing w:after="160" w:line="278" w:lineRule="auto"/>
+              <w:cnfStyle w:val="000000100000" w:firstRow="0" w:lastRow="0" w:firstColumn="0" w:lastColumn="0" w:oddVBand="0" w:evenVBand="0" w:oddHBand="1" w:evenHBand="0" w:firstRowFirstColumn="0" w:firstRowLastColumn="0" w:lastRowFirstColumn="0" w:lastRowLastColumn="0"/>
+            </w:pPr>
+            <w:r>
+              <w:t>Vulnerable groups unable or unwilling to use digital system</w:t>
+            </w:r>
+          </w:p>
+        </w:tc>
+        <w:tc>
+          <w:tcPr>
+            <w:tcW w:w="0" w:type="auto"/>
+            <w:hideMark/>
+          </w:tcPr>
+          <w:p>
+            <w:pPr>
+              <w:spacing w:after="160" w:line="278" w:lineRule="auto"/>
+              <w:cnfStyle w:val="000000100000" w:firstRow="0" w:lastRow="0" w:firstColumn="0" w:lastColumn="0" w:oddVBand="0" w:evenVBand="0" w:oddHBand="1" w:evenHBand="0" w:firstRowFirstColumn="0" w:firstRowLastColumn="0" w:lastRowFirstColumn="0" w:lastRowLastColumn="0"/>
+            </w:pPr>
+            <w:r>
+              <w:t>Vulnerable Users, Advocacy Groups, Political Leadership</w:t>
+            </w:r>
+          </w:p>
+        </w:tc>
+        <w:tc>
+          <w:tcPr>
+            <w:tcW w:w="0" w:type="auto"/>
+            <w:hideMark/>
+          </w:tcPr>
+          <w:p>
+            <w:pPr>
+              <w:spacing w:after="160" w:line="278" w:lineRule="auto"/>
+              <w:cnfStyle w:val="000000100000" w:firstRow="0" w:lastRow="0" w:firstColumn="0" w:lastColumn="0" w:oddVBand="0" w:evenVBand="0" w:oddHBand="1" w:evenHBand="0" w:firstRowFirstColumn="0" w:firstRowLastColumn="0" w:lastRowFirstColumn="0" w:lastRowLastColumn="0"/>
+            </w:pPr>
+            <w:r>
+              <w:rPr>
+                <w:b/>
+                <w:bCs/>
+              </w:rPr>
+              <w:t>Inclusion Strategy:</w:t>
+            </w:r>
+            <w:r>
+              <w:t> Maintain traditional channels, community digital literacy programs, simplified interfaces, assisted digital support</w:t>
+            </w:r>
+          </w:p>
+        </w:tc>
+      </w:tr>
+      <w:tr>
+        <w:tc>
+          <w:tcPr>
+            <w:cnfStyle w:val="001000000000" w:firstRow="0" w:lastRow="0" w:firstColumn="1" w:lastColumn="0" w:oddVBand="0" w:evenVBand="0" w:oddHBand="0" w:evenHBand="0" w:firstRowFirstColumn="0" w:firstRowLastColumn="0" w:lastRowFirstColumn="0" w:lastRowLastColumn="0"/>
+            <w:tcW w:w="0" w:type="auto"/>
+            <w:hideMark/>
+          </w:tcPr>
+          <w:p>
+            <w:pPr>
+              <w:spacing w:after="160" w:line="278" w:lineRule="auto"/>
+            </w:pPr>
+            <w:r>
+              <w:t>Integration Failure</w:t>
+            </w:r>
+          </w:p>
+        </w:tc>
+        <w:tc>
+          <w:tcPr>
+            <w:tcW w:w="0" w:type="auto"/>
+            <w:hideMark/>
+          </w:tcPr>
+          <w:p>
+            <w:pPr>
+              <w:spacing w:after="160" w:line="278" w:lineRule="auto"/>
+              <w:cnfStyle w:val="000000000000" w:firstRow="0" w:lastRow="0" w:firstColumn="0" w:lastColumn="0" w:oddVBand="0" w:evenVBand="0" w:oddHBand="0" w:evenHBand="0" w:firstRowFirstColumn="0" w:firstRowLastColumn="0" w:lastRowFirstColumn="0" w:lastRowLastColumn="0"/>
+            </w:pPr>
+            <w:r>
+              <w:t>Inability to connect with legacy government systems</w:t>
+            </w:r>
+          </w:p>
+        </w:tc>
+        <w:tc>
+          <w:tcPr>
+            <w:tcW w:w="0" w:type="auto"/>
+            <w:hideMark/>
+          </w:tcPr>
+          <w:p>
+            <w:pPr>
+              <w:spacing w:after="160" w:line="278" w:lineRule="auto"/>
+              <w:cnfStyle w:val="000000000000" w:firstRow="0" w:lastRow="0" w:firstColumn="0" w:lastColumn="0" w:oddVBand="0" w:evenVBand="0" w:oddHBand="0" w:evenHBand="0" w:firstRowFirstColumn="0" w:firstRowLastColumn="0" w:lastRowFirstColumn="0" w:lastRowLastColumn="0"/>
+            </w:pPr>
+            <w:r>
+              <w:t>IT Teams, Department Heads, Citizens</w:t>
+            </w:r>
+          </w:p>
+        </w:tc>
+        <w:tc>
+          <w:tcPr>
+            <w:tcW w:w="0" w:type="auto"/>
+            <w:hideMark/>
+          </w:tcPr>
+          <w:p>
+            <w:pPr>
+              <w:spacing w:after="160" w:line="278" w:lineRule="auto"/>
+              <w:cnfStyle w:val="000000000000" w:firstRow="0" w:lastRow="0" w:firstColumn="0" w:lastColumn="0" w:oddVBand="0" w:evenVBand="0" w:oddHBand="0" w:evenHBand="0" w:firstRowFirstColumn="0" w:firstRowLastColumn="0" w:lastRowFirstColumn="0" w:lastRowLastColumn="0"/>
+            </w:pPr>
+            <w:r>
+              <w:rPr>
+                <w:b/>
+                <w:bCs/>
+              </w:rPr>
+              <w:t>Technical Strategy:</w:t>
+            </w:r>
+            <w:r>
+              <w:t> Phased integration approach, robust API architecture, legacy system compatibility layers, parallel run periods</w:t>
+            </w:r>
+          </w:p>
+        </w:tc>
+      </w:tr>
+      <w:tr>
+        <w:trPr>
+          <w:cnfStyle w:val="000000100000" w:firstRow="0" w:lastRow="0" w:firstColumn="0" w:lastColumn="0" w:oddVBand="0" w:evenVBand="0" w:oddHBand="1" w:evenHBand="0" w:firstRowFirstColumn="0" w:firstRowLastColumn="0" w:lastRowFirstColumn="0" w:lastRowLastColumn="0"/>
+        </w:trPr>
+        <w:tc>
+          <w:tcPr>
+            <w:cnfStyle w:val="001000000000" w:firstRow="0" w:lastRow="0" w:firstColumn="1" w:lastColumn="0" w:oddVBand="0" w:evenVBand="0" w:oddHBand="0" w:evenHBand="0" w:firstRowFirstColumn="0" w:firstRowLastColumn="0" w:lastRowFirstColumn="0" w:lastRowLastColumn="0"/>
+            <w:tcW w:w="0" w:type="auto"/>
+            <w:hideMark/>
+          </w:tcPr>
+          <w:p>
+            <w:pPr>
+              <w:spacing w:after="160" w:line="278" w:lineRule="auto"/>
+            </w:pPr>
+            <w:r>
+              <w:t>Political Risk</w:t>
+            </w:r>
+          </w:p>
+        </w:tc>
+        <w:tc>
+          <w:tcPr>
+            <w:tcW w:w="0" w:type="auto"/>
+            <w:hideMark/>
+          </w:tcPr>
+          <w:p>
+            <w:pPr>
+              <w:spacing w:after="160" w:line="278" w:lineRule="auto"/>
+              <w:cnfStyle w:val="000000100000" w:firstRow="0" w:lastRow="0" w:firstColumn="0" w:lastColumn="0" w:oddVBand="0" w:evenVBand="0" w:oddHBand="1" w:evenHBand="0" w:firstRowFirstColumn="0" w:firstRowLastColumn="0" w:lastRowFirstColumn="0" w:lastRowLastColumn="0"/>
+            </w:pPr>
+            <w:r>
+              <w:t xml:space="preserve">Project failure or controversy </w:t>
+            </w:r>
+            <w:r>
+              <w:lastRenderedPageBreak/>
+              <w:t>affecting political leadership</w:t>
+            </w:r>
+          </w:p>
+        </w:tc>
+        <w:tc>
+          <w:tcPr>
+            <w:tcW w:w="0" w:type="auto"/>
+            <w:hideMark/>
+          </w:tcPr>
+          <w:p>
+            <w:pPr>
+              <w:spacing w:after="160" w:line="278" w:lineRule="auto"/>
+              <w:cnfStyle w:val="000000100000" w:firstRow="0" w:lastRow="0" w:firstColumn="0" w:lastColumn="0" w:oddVBand="0" w:evenVBand="0" w:oddHBand="1" w:evenHBand="0" w:firstRowFirstColumn="0" w:firstRowLastColumn="0" w:lastRowFirstColumn="0" w:lastRowLastColumn="0"/>
+            </w:pPr>
+            <w:r>
+              <w:lastRenderedPageBreak/>
+              <w:t>Political Leaders, Senior Administrators</w:t>
+            </w:r>
+          </w:p>
+        </w:tc>
+        <w:tc>
+          <w:tcPr>
+            <w:tcW w:w="0" w:type="auto"/>
+            <w:hideMark/>
+          </w:tcPr>
+          <w:p>
+            <w:pPr>
+              <w:spacing w:after="160" w:line="278" w:lineRule="auto"/>
+              <w:cnfStyle w:val="000000100000" w:firstRow="0" w:lastRow="0" w:firstColumn="0" w:lastColumn="0" w:oddVBand="0" w:evenVBand="0" w:oddHBand="1" w:evenHBand="0" w:firstRowFirstColumn="0" w:firstRowLastColumn="0" w:lastRowFirstColumn="0" w:lastRowLastColumn="0"/>
+            </w:pPr>
+            <w:r>
+              <w:rPr>
+                <w:b/>
+                <w:bCs/>
+              </w:rPr>
+              <w:t>Governance Strategy:</w:t>
+            </w:r>
+            <w:r>
+              <w:t xml:space="preserve"> Strong project governance, regular transparency reports, pilot before </w:t>
+            </w:r>
+            <w:r>
+              <w:lastRenderedPageBreak/>
+              <w:t>scaling, bipartisan support building</w:t>
+            </w:r>
+          </w:p>
+        </w:tc>
+      </w:tr>
+      <w:tr>
+        <w:tc>
+          <w:tcPr>
+            <w:cnfStyle w:val="001000000000" w:firstRow="0" w:lastRow="0" w:firstColumn="1" w:lastColumn="0" w:oddVBand="0" w:evenVBand="0" w:oddHBand="0" w:evenHBand="0" w:firstRowFirstColumn="0" w:firstRowLastColumn="0" w:lastRowFirstColumn="0" w:lastRowLastColumn="0"/>
+            <w:tcW w:w="0" w:type="auto"/>
+            <w:hideMark/>
+          </w:tcPr>
+          <w:p>
+            <w:pPr>
+              <w:spacing w:after="160" w:line="278" w:lineRule="auto"/>
+            </w:pPr>
+            <w:r>
+              <w:lastRenderedPageBreak/>
+              <w:t>Compliance Violations</w:t>
+            </w:r>
+          </w:p>
+        </w:tc>
+        <w:tc>
+          <w:tcPr>
+            <w:tcW w:w="0" w:type="auto"/>
+            <w:hideMark/>
+          </w:tcPr>
+          <w:p>
+            <w:pPr>
+              <w:spacing w:after="160" w:line="278" w:lineRule="auto"/>
+              <w:cnfStyle w:val="000000000000" w:firstRow="0" w:lastRow="0" w:firstColumn="0" w:lastColumn="0" w:oddVBand="0" w:evenVBand="0" w:oddHBand="0" w:evenHBand="0" w:firstRowFirstColumn="0" w:firstRowLastColumn="0" w:lastRowFirstColumn="0" w:lastRowLastColumn="0"/>
+            </w:pPr>
+            <w:r>
+              <w:t>Failure to meet data protection or accessibility regulations</w:t>
+            </w:r>
+          </w:p>
+        </w:tc>
+        <w:tc>
+          <w:tcPr>
+            <w:tcW w:w="0" w:type="auto"/>
+            <w:hideMark/>
+          </w:tcPr>
+          <w:p>
+            <w:pPr>
+              <w:spacing w:after="160" w:line="278" w:lineRule="auto"/>
+              <w:cnfStyle w:val="000000000000" w:firstRow="0" w:lastRow="0" w:firstColumn="0" w:lastColumn="0" w:oddVBand="0" w:evenVBand="0" w:oddHBand="0" w:evenHBand="0" w:firstRowFirstColumn="0" w:firstRowLastColumn="0" w:lastRowFirstColumn="0" w:lastRowLastColumn="0"/>
+            </w:pPr>
+            <w:r>
+              <w:t>Legal Teams, Regulatory Bodies, Citizens</w:t>
+            </w:r>
+          </w:p>
+        </w:tc>
+        <w:tc>
+          <w:tcPr>
+            <w:tcW w:w="0" w:type="auto"/>
+            <w:hideMark/>
+          </w:tcPr>
+          <w:p>
+            <w:pPr>
+              <w:spacing w:after="160" w:line="278" w:lineRule="auto"/>
+              <w:cnfStyle w:val="000000000000" w:firstRow="0" w:lastRow="0" w:firstColumn="0" w:lastColumn="0" w:oddVBand="0" w:evenVBand="0" w:oddHBand="0" w:evenHBand="0" w:firstRowFirstColumn="0" w:firstRowLastColumn="0" w:lastRowFirstColumn="0" w:lastRowLastColumn="0"/>
+            </w:pPr>
+            <w:r>
+              <w:rPr>
+                <w:b/>
+                <w:bCs/>
+              </w:rPr>
+              <w:t>Compliance Strategy:</w:t>
+            </w:r>
+            <w:r>
+              <w:t> Privacy-by-design, regular legal reviews, accessibility testing, compliance officer involvement from start</w:t>
+            </w:r>
+          </w:p>
+        </w:tc>
+      </w:tr>
+    </w:tbl>
+    <w:p>
+      <w:pPr>
+        <w:rPr>
+          <w:b/>
+          <w:bCs/>
+        </w:rPr>
+      </w:pPr>
+      <w:r>
+        <w:rPr>
+          <w:b/>
+          <w:bCs/>
+        </w:rPr>
+        <w:t>Table 5: Success Metrics by Stakeholder Group</w:t>
+      </w:r>
+    </w:p>
+    <w:tbl>
+      <w:tblPr>
+        <w:tblStyle w:val="GridTable5Dark-Accent4"/>
+        <w:tblW w:w="11280" w:type="dxa"/>
+        <w:tblLook w:val="04A0" w:firstRow="1" w:lastRow="0" w:firstColumn="1" w:lastColumn="0" w:noHBand="0" w:noVBand="1"/>
+      </w:tblPr>
+      <w:tblGrid>
+        <w:gridCol w:w="2069"/>
+        <w:gridCol w:w="4784"/>
+        <w:gridCol w:w="4427"/>
+      </w:tblGrid>
+      <w:tr>
+        <w:trPr>
+          <w:cnfStyle w:val="100000000000" w:firstRow="1" w:lastRow="0" w:firstColumn="0" w:lastColumn="0" w:oddVBand="0" w:evenVBand="0" w:oddHBand="0" w:evenHBand="0" w:firstRowFirstColumn="0" w:firstRowLastColumn="0" w:lastRowFirstColumn="0" w:lastRowLastColumn="0"/>
+        </w:trPr>
+        <w:tc>
+          <w:tcPr>
+            <w:cnfStyle w:val="001000000000" w:firstRow="0" w:lastRow="0" w:firstColumn="1" w:lastColumn="0" w:oddVBand="0" w:evenVBand="0" w:oddHBand="0" w:evenHBand="0" w:firstRowFirstColumn="0" w:firstRowLastColumn="0" w:lastRowFirstColumn="0" w:lastRowLastColumn="0"/>
+            <w:tcW w:w="0" w:type="auto"/>
+            <w:hideMark/>
+          </w:tcPr>
+          <w:p>
+            <w:pPr>
+              <w:spacing w:after="160" w:line="278" w:lineRule="auto"/>
+            </w:pPr>
+            <w:r>
+              <w:t>Stakeholder Group</w:t>
+            </w:r>
+          </w:p>
+        </w:tc>
+        <w:tc>
+          <w:tcPr>
+            <w:tcW w:w="0" w:type="auto"/>
+            <w:hideMark/>
+          </w:tcPr>
+          <w:p>
+            <w:pPr>
+              <w:spacing w:after="160" w:line="278" w:lineRule="auto"/>
+              <w:cnfStyle w:val="100000000000" w:firstRow="1" w:lastRow="0" w:firstColumn="0" w:lastColumn="0" w:oddVBand="0" w:evenVBand="0" w:oddHBand="0" w:evenHBand="0" w:firstRowFirstColumn="0" w:firstRowLastColumn="0" w:lastRowFirstColumn="0" w:lastRowLastColumn="0"/>
+            </w:pPr>
+            <w:r>
+              <w:t>Key Success Metrics</w:t>
+            </w:r>
+          </w:p>
+        </w:tc>
+        <w:tc>
+          <w:tcPr>
+            <w:tcW w:w="0" w:type="auto"/>
+            <w:hideMark/>
+          </w:tcPr>
+          <w:p>
+            <w:pPr>
+              <w:spacing w:after="160" w:line="278" w:lineRule="auto"/>
+              <w:cnfStyle w:val="100000000000" w:firstRow="1" w:lastRow="0" w:firstColumn="0" w:lastColumn="0" w:oddVBand="0" w:evenVBand="0" w:oddHBand="0" w:evenHBand="0" w:firstRowFirstColumn="0" w:firstRowLastColumn="0" w:lastRowFirstColumn="0" w:lastRowLastColumn="0"/>
+            </w:pPr>
+            <w:r>
+              <w:t>Measurement Approach</w:t>
+            </w:r>
+          </w:p>
+        </w:tc>
+      </w:tr>
+      <w:tr>
+        <w:trPr>
+          <w:cnfStyle w:val="000000100000" w:firstRow="0" w:lastRow="0" w:firstColumn="0" w:lastColumn="0" w:oddVBand="0" w:evenVBand="0" w:oddHBand="1" w:evenHBand="0" w:firstRowFirstColumn="0" w:firstRowLastColumn="0" w:lastRowFirstColumn="0" w:lastRowLastColumn="0"/>
+        </w:trPr>
+        <w:tc>
+          <w:tcPr>
+            <w:cnfStyle w:val="001000000000" w:firstRow="0" w:lastRow="0" w:firstColumn="1" w:lastColumn="0" w:oddVBand="0" w:evenVBand="0" w:oddHBand="0" w:evenHBand="0" w:firstRowFirstColumn="0" w:firstRowLastColumn="0" w:lastRowFirstColumn="0" w:lastRowLastColumn="0"/>
+            <w:tcW w:w="0" w:type="auto"/>
+            <w:hideMark/>
+          </w:tcPr>
+          <w:p>
+            <w:pPr>
+              <w:spacing w:after="160" w:line="278" w:lineRule="auto"/>
+            </w:pPr>
+            <w:r>
+              <w:t>Political Leadership</w:t>
+            </w:r>
+          </w:p>
+        </w:tc>
+        <w:tc>
+          <w:tcPr>
+            <w:tcW w:w="0" w:type="auto"/>
+            <w:hideMark/>
+          </w:tcPr>
+          <w:p>
+            <w:pPr>
+              <w:spacing w:after="160" w:line="278" w:lineRule="auto"/>
+              <w:cnfStyle w:val="000000100000" w:firstRow="0" w:lastRow="0" w:firstColumn="0" w:lastColumn="0" w:oddVBand="0" w:evenVBand="0" w:oddHBand="1" w:evenHBand="0" w:firstRowFirstColumn="0" w:firstRowLastColumn="0" w:lastRowFirstColumn="0" w:lastRowLastColumn="0"/>
+            </w:pPr>
+            <w:r>
+              <w:t>Citizen satisfaction scores, Media sentiment, Re-election impact, Cost savings</w:t>
+            </w:r>
+          </w:p>
+        </w:tc>
+        <w:tc>
+          <w:tcPr>
+            <w:tcW w:w="0" w:type="auto"/>
+            <w:hideMark/>
+          </w:tcPr>
+          <w:p>
+            <w:pPr>
+              <w:spacing w:after="160" w:line="278" w:lineRule="auto"/>
+              <w:cnfStyle w:val="000000100000" w:firstRow="0" w:lastRow="0" w:firstColumn="0" w:lastColumn="0" w:oddVBand="0" w:evenVBand="0" w:oddHBand="1" w:evenHBand="0" w:firstRowFirstColumn="0" w:firstRowLastColumn="0" w:lastRowFirstColumn="0" w:lastRowLastColumn="0"/>
+            </w:pPr>
+            <w:r>
+              <w:t>Public opinion polls, Media analysis, Budget analysis, Election results</w:t>
+            </w:r>
+          </w:p>
+        </w:tc>
+      </w:tr>
+      <w:tr>
+        <w:tc>
+          <w:tcPr>
+            <w:cnfStyle w:val="001000000000" w:firstRow="0" w:lastRow="0" w:firstColumn="1" w:lastColumn="0" w:oddVBand="0" w:evenVBand="0" w:oddHBand="0" w:evenHBand="0" w:firstRowFirstColumn="0" w:firstRowLastColumn="0" w:lastRowFirstColumn="0" w:lastRowLastColumn="0"/>
+            <w:tcW w:w="0" w:type="auto"/>
+            <w:hideMark/>
+          </w:tcPr>
+          <w:p>
+            <w:pPr>
+              <w:spacing w:after="160" w:line="278" w:lineRule="auto"/>
+            </w:pPr>
+            <w:r>
+              <w:t>Department Heads</w:t>
+            </w:r>
+          </w:p>
+        </w:tc>
+        <w:tc>
+          <w:tcPr>
+            <w:tcW w:w="0" w:type="auto"/>
+            <w:hideMark/>
+          </w:tcPr>
+          <w:p>
+            <w:pPr>
+              <w:spacing w:after="160" w:line="278" w:lineRule="auto"/>
+              <w:cnfStyle w:val="000000000000" w:firstRow="0" w:lastRow="0" w:firstColumn="0" w:lastColumn="0" w:oddVBand="0" w:evenVBand="0" w:oddHBand="0" w:evenHBand="0" w:firstRowFirstColumn="0" w:firstRowLastColumn="0" w:lastRowFirstColumn="0" w:lastRowLastColumn="0"/>
+            </w:pPr>
+            <w:r>
+              <w:t>Processing time reduction, Staff productivity, Error rates, Cost per transaction</w:t>
+            </w:r>
+          </w:p>
+        </w:tc>
+        <w:tc>
+          <w:tcPr>
+            <w:tcW w:w="0" w:type="auto"/>
+            <w:hideMark/>
+          </w:tcPr>
+          <w:p>
+            <w:pPr>
+              <w:spacing w:after="160" w:line="278" w:lineRule="auto"/>
+              <w:cnfStyle w:val="000000000000" w:firstRow="0" w:lastRow="0" w:firstColumn="0" w:lastColumn="0" w:oddVBand="0" w:evenVBand="0" w:oddHBand="0" w:evenHBand="0" w:firstRowFirstColumn="0" w:firstRowLastColumn="0" w:lastRowFirstColumn="0" w:lastRowLastColumn="0"/>
+            </w:pPr>
+            <w:r>
+              <w:t xml:space="preserve">Operational metrics, Staff surveys, Quality audits, </w:t>
+            </w:r>
+            <w:proofErr w:type="gramStart"/>
+            <w:r>
+              <w:t>Financial</w:t>
+            </w:r>
+            <w:proofErr w:type="gramEnd"/>
+            <w:r>
+              <w:t xml:space="preserve"> analysis</w:t>
+            </w:r>
+          </w:p>
+        </w:tc>
+      </w:tr>
+      <w:tr>
+        <w:trPr>
+          <w:cnfStyle w:val="000000100000" w:firstRow="0" w:lastRow="0" w:firstColumn="0" w:lastColumn="0" w:oddVBand="0" w:evenVBand="0" w:oddHBand="1" w:evenHBand="0" w:firstRowFirstColumn="0" w:firstRowLastColumn="0" w:lastRowFirstColumn="0" w:lastRowLastColumn="0"/>
+        </w:trPr>
+        <w:tc>
+          <w:tcPr>
+            <w:cnfStyle w:val="001000000000" w:firstRow="0" w:lastRow="0" w:firstColumn="1" w:lastColumn="0" w:oddVBand="0" w:evenVBand="0" w:oddHBand="0" w:evenHBand="0" w:firstRowFirstColumn="0" w:firstRowLastColumn="0" w:lastRowFirstColumn="0" w:lastRowLastColumn="0"/>
+            <w:tcW w:w="0" w:type="auto"/>
+            <w:hideMark/>
+          </w:tcPr>
+          <w:p>
+            <w:pPr>
+              <w:spacing w:after="160" w:line="278" w:lineRule="auto"/>
+            </w:pPr>
+            <w:r>
+              <w:t>Citizen Users</w:t>
+            </w:r>
+          </w:p>
+        </w:tc>
+        <w:tc>
+          <w:tcPr>
+            <w:tcW w:w="0" w:type="auto"/>
+            <w:hideMark/>
+          </w:tcPr>
+          <w:p>
+            <w:pPr>
+              <w:spacing w:after="160" w:line="278" w:lineRule="auto"/>
+              <w:cnfStyle w:val="000000100000" w:firstRow="0" w:lastRow="0" w:firstColumn="0" w:lastColumn="0" w:oddVBand="0" w:evenVBand="0" w:oddHBand="1" w:evenHBand="0" w:firstRowFirstColumn="0" w:firstRowLastColumn="0" w:lastRowFirstColumn="0" w:lastRowLastColumn="0"/>
+            </w:pPr>
+            <w:r>
+              <w:t>Task completion time, Success rate, Satisfaction scores, Net Promoter Score</w:t>
+            </w:r>
+          </w:p>
+        </w:tc>
+        <w:tc>
+          <w:tcPr>
+            <w:tcW w:w="0" w:type="auto"/>
+            <w:hideMark/>
+          </w:tcPr>
+          <w:p>
+            <w:pPr>
+              <w:spacing w:after="160" w:line="278" w:lineRule="auto"/>
+              <w:cnfStyle w:val="000000100000" w:firstRow="0" w:lastRow="0" w:firstColumn="0" w:lastColumn="0" w:oddVBand="0" w:evenVBand="0" w:oddHBand="1" w:evenHBand="0" w:firstRowFirstColumn="0" w:firstRowLastColumn="0" w:lastRowFirstColumn="0" w:lastRowLastColumn="0"/>
+            </w:pPr>
+            <w:r>
+              <w:t xml:space="preserve">User analytics, </w:t>
+            </w:r>
+            <w:proofErr w:type="gramStart"/>
+            <w:r>
+              <w:t>Post-service</w:t>
+            </w:r>
+            <w:proofErr w:type="gramEnd"/>
+            <w:r>
+              <w:t xml:space="preserve"> surveys, Abandonment rates, </w:t>
+            </w:r>
+            <w:proofErr w:type="gramStart"/>
+            <w:r>
+              <w:t>Public</w:t>
+            </w:r>
+            <w:proofErr w:type="gramEnd"/>
+            <w:r>
+              <w:t xml:space="preserve"> feedback</w:t>
+            </w:r>
+          </w:p>
+        </w:tc>
+      </w:tr>
+      <w:tr>
+        <w:tc>
+          <w:tcPr>
+            <w:cnfStyle w:val="001000000000" w:firstRow="0" w:lastRow="0" w:firstColumn="1" w:lastColumn="0" w:oddVBand="0" w:evenVBand="0" w:oddHBand="0" w:evenHBand="0" w:firstRowFirstColumn="0" w:firstRowLastColumn="0" w:lastRowFirstColumn="0" w:lastRowLastColumn="0"/>
+            <w:tcW w:w="0" w:type="auto"/>
+            <w:hideMark/>
+          </w:tcPr>
+          <w:p>
+            <w:pPr>
+              <w:spacing w:after="160" w:line="278" w:lineRule="auto"/>
+            </w:pPr>
+            <w:r>
+              <w:t>Frontline Staff</w:t>
+            </w:r>
+          </w:p>
+        </w:tc>
+        <w:tc>
+          <w:tcPr>
+            <w:tcW w:w="0" w:type="auto"/>
+            <w:hideMark/>
+          </w:tcPr>
+          <w:p>
+            <w:pPr>
+              <w:spacing w:after="160" w:line="278" w:lineRule="auto"/>
+              <w:cnfStyle w:val="000000000000" w:firstRow="0" w:lastRow="0" w:firstColumn="0" w:lastColumn="0" w:oddVBand="0" w:evenVBand="0" w:oddHBand="0" w:evenHBand="0" w:firstRowFirstColumn="0" w:firstRowLastColumn="0" w:lastRowFirstColumn="0" w:lastRowLastColumn="0"/>
+            </w:pPr>
+            <w:r>
+              <w:t>Workload distribution, Job satisfaction, Training completion, System adoption rate</w:t>
+            </w:r>
+          </w:p>
+        </w:tc>
+        <w:tc>
+          <w:tcPr>
+            <w:tcW w:w="0" w:type="auto"/>
+            <w:hideMark/>
+          </w:tcPr>
+          <w:p>
+            <w:pPr>
+              <w:spacing w:after="160" w:line="278" w:lineRule="auto"/>
+              <w:cnfStyle w:val="000000000000" w:firstRow="0" w:lastRow="0" w:firstColumn="0" w:lastColumn="0" w:oddVBand="0" w:evenVBand="0" w:oddHBand="0" w:evenHBand="0" w:firstRowFirstColumn="0" w:firstRowLastColumn="0" w:lastRowFirstColumn="0" w:lastRowLastColumn="0"/>
+            </w:pPr>
+            <w:r>
+              <w:t>Staff surveys, Usage metrics, Performance reviews, Training records</w:t>
+            </w:r>
+          </w:p>
+        </w:tc>
+      </w:tr>
+      <w:tr>
+        <w:trPr>
+          <w:cnfStyle w:val="000000100000" w:firstRow="0" w:lastRow="0" w:firstColumn="0" w:lastColumn="0" w:oddVBand="0" w:evenVBand="0" w:oddHBand="1" w:evenHBand="0" w:firstRowFirstColumn="0" w:firstRowLastColumn="0" w:lastRowFirstColumn="0" w:lastRowLastColumn="0"/>
+        </w:trPr>
+        <w:tc>
+          <w:tcPr>
+            <w:cnfStyle w:val="001000000000" w:firstRow="0" w:lastRow="0" w:firstColumn="1" w:lastColumn="0" w:oddVBand="0" w:evenVBand="0" w:oddHBand="0" w:evenHBand="0" w:firstRowFirstColumn="0" w:firstRowLastColumn="0" w:lastRowFirstColumn="0" w:lastRowLastColumn="0"/>
+            <w:tcW w:w="0" w:type="auto"/>
+            <w:hideMark/>
+          </w:tcPr>
+          <w:p>
+            <w:pPr>
+              <w:spacing w:after="160" w:line="278" w:lineRule="auto"/>
+            </w:pPr>
+            <w:r>
+              <w:t>IT Teams</w:t>
+            </w:r>
+          </w:p>
+        </w:tc>
+        <w:tc>
+          <w:tcPr>
+            <w:tcW w:w="0" w:type="auto"/>
+            <w:hideMark/>
+          </w:tcPr>
+          <w:p>
+            <w:pPr>
+              <w:spacing w:after="160" w:line="278" w:lineRule="auto"/>
+              <w:cnfStyle w:val="000000100000" w:firstRow="0" w:lastRow="0" w:firstColumn="0" w:lastColumn="0" w:oddVBand="0" w:evenVBand="0" w:oddHBand="1" w:evenHBand="0" w:firstRowFirstColumn="0" w:firstRowLastColumn="0" w:lastRowFirstColumn="0" w:lastRowLastColumn="0"/>
+            </w:pPr>
+            <w:r>
+              <w:t>System uptime, Integration success, Security incidents, Maintenance effort</w:t>
+            </w:r>
+          </w:p>
+        </w:tc>
+        <w:tc>
+          <w:tcPr>
+            <w:tcW w:w="0" w:type="auto"/>
+            <w:hideMark/>
+          </w:tcPr>
+          <w:p>
+            <w:pPr>
+              <w:spacing w:after="160" w:line="278" w:lineRule="auto"/>
+              <w:cnfStyle w:val="000000100000" w:firstRow="0" w:lastRow="0" w:firstColumn="0" w:lastColumn="0" w:oddVBand="0" w:evenVBand="0" w:oddHBand="1" w:evenHBand="0" w:firstRowFirstColumn="0" w:firstRowLastColumn="0" w:lastRowFirstColumn="0" w:lastRowLastColumn="0"/>
+            </w:pPr>
+            <w:r>
+              <w:t>System monitoring, Project reviews, Security audits, Resource tracking</w:t>
+            </w:r>
+          </w:p>
+        </w:tc>
+      </w:tr>
+      <w:tr>
+        <w:tc>
+          <w:tcPr>
+            <w:cnfStyle w:val="001000000000" w:firstRow="0" w:lastRow="0" w:firstColumn="1" w:lastColumn="0" w:oddVBand="0" w:evenVBand="0" w:oddHBand="0" w:evenHBand="0" w:firstRowFirstColumn="0" w:firstRowLastColumn="0" w:lastRowFirstColumn="0" w:lastRowLastColumn="0"/>
+            <w:tcW w:w="0" w:type="auto"/>
+            <w:hideMark/>
+          </w:tcPr>
+          <w:p>
+            <w:pPr>
+              <w:spacing w:after="160" w:line="278" w:lineRule="auto"/>
+            </w:pPr>
+            <w:r>
+              <w:t>Legal/Compliance</w:t>
+            </w:r>
+          </w:p>
+        </w:tc>
+        <w:tc>
+          <w:tcPr>
+            <w:tcW w:w="0" w:type="auto"/>
+            <w:hideMark/>
+          </w:tcPr>
+          <w:p>
+            <w:pPr>
+              <w:spacing w:after="160" w:line="278" w:lineRule="auto"/>
+              <w:cnfStyle w:val="000000000000" w:firstRow="0" w:lastRow="0" w:firstColumn="0" w:lastColumn="0" w:oddVBand="0" w:evenVBand="0" w:oddHBand="0" w:evenHBand="0" w:firstRowFirstColumn="0" w:firstRowLastColumn="0" w:lastRowFirstColumn="0" w:lastRowLastColumn="0"/>
+            </w:pPr>
+            <w:r>
+              <w:t>Regulatory audit results, Data breach incidents, Accessibility compliance</w:t>
+            </w:r>
+          </w:p>
+        </w:tc>
+        <w:tc>
+          <w:tcPr>
+            <w:tcW w:w="0" w:type="auto"/>
+            <w:hideMark/>
+          </w:tcPr>
+          <w:p>
+            <w:pPr>
+              <w:spacing w:after="160" w:line="278" w:lineRule="auto"/>
+              <w:cnfStyle w:val="000000000000" w:firstRow="0" w:lastRow="0" w:firstColumn="0" w:lastColumn="0" w:oddVBand="0" w:evenVBand="0" w:oddHBand="0" w:evenHBand="0" w:firstRowFirstColumn="0" w:firstRowLastColumn="0" w:lastRowFirstColumn="0" w:lastRowLastColumn="0"/>
+            </w:pPr>
+            <w:r>
+              <w:t>Audit reports, Incident logs, Compliance testing, Legal review outcomes</w:t>
+            </w:r>
+          </w:p>
+        </w:tc>
+      </w:tr>
+    </w:tbl>
+    <w:p>
+      <w:pPr>
+        <w:rPr>
+          <w:b/>
+          <w:bCs/>
+        </w:rPr>
+      </w:pPr>
+      <w:r>
+        <w:rPr>
+          <w:b/>
+          <w:bCs/>
+        </w:rPr>
+        <w:t>6.0 Implementation Phasing and Stakeholder Timeline</w:t>
+      </w:r>
+    </w:p>
+    <w:p>
+      <w:pPr>
+        <w:rPr>
+          <w:b/>
+          <w:bCs/>
+        </w:rPr>
+      </w:pPr>
+      <w:r>
+        <w:rPr>
+          <w:b/>
+          <w:bCs/>
+        </w:rPr>
+        <w:t>Table 6: Stakeholder Engagement Timeline</w:t>
+      </w:r>
+    </w:p>
+    <w:tbl>
+      <w:tblPr>
+        <w:tblStyle w:val="GridTable5Dark-Accent4"/>
+        <w:tblW w:w="0" w:type="auto"/>
+        <w:tblLook w:val="04A0" w:firstRow="1" w:lastRow="0" w:firstColumn="1" w:lastColumn="0" w:noHBand="0" w:noVBand="1"/>
+      </w:tblPr>
+      <w:tblGrid>
+        <w:gridCol w:w="2003"/>
+        <w:gridCol w:w="1248"/>
+        <w:gridCol w:w="2374"/>
+        <w:gridCol w:w="3725"/>
+      </w:tblGrid>
+      <w:tr>
+        <w:trPr>
+          <w:cnfStyle w:val="100000000000" w:firstRow="1" w:lastRow="0" w:firstColumn="0" w:lastColumn="0" w:oddVBand="0" w:evenVBand="0" w:oddHBand="0" w:evenHBand="0" w:firstRowFirstColumn="0" w:firstRowLastColumn="0" w:lastRowFirstColumn="0" w:lastRowLastColumn="0"/>
+        </w:trPr>
+        <w:tc>
+          <w:tcPr>
+            <w:cnfStyle w:val="001000000000" w:firstRow="0" w:lastRow="0" w:firstColumn="1" w:lastColumn="0" w:oddVBand="0" w:evenVBand="0" w:oddHBand="0" w:evenHBand="0" w:firstRowFirstColumn="0" w:firstRowLastColumn="0" w:lastRowFirstColumn="0" w:lastRowLastColumn="0"/>
+            <w:tcW w:w="0" w:type="auto"/>
+            <w:hideMark/>
+          </w:tcPr>
+          <w:p>
+            <w:pPr>
+              <w:spacing w:after="160" w:line="278" w:lineRule="auto"/>
+            </w:pPr>
+            <w:r>
+              <w:t>Phase</w:t>
+            </w:r>
+          </w:p>
+        </w:tc>
+        <w:tc>
+          <w:tcPr>
+            <w:tcW w:w="0" w:type="auto"/>
+            <w:hideMark/>
+          </w:tcPr>
+          <w:p>
+            <w:pPr>
+              <w:spacing w:after="160" w:line="278" w:lineRule="auto"/>
+              <w:cnfStyle w:val="100000000000" w:firstRow="1" w:lastRow="0" w:firstColumn="0" w:lastColumn="0" w:oddVBand="0" w:evenVBand="0" w:oddHBand="0" w:evenHBand="0" w:firstRowFirstColumn="0" w:firstRowLastColumn="0" w:lastRowFirstColumn="0" w:lastRowLastColumn="0"/>
+            </w:pPr>
+            <w:r>
+              <w:t>Duration</w:t>
+            </w:r>
+          </w:p>
+        </w:tc>
+        <w:tc>
+          <w:tcPr>
+            <w:tcW w:w="0" w:type="auto"/>
+            <w:hideMark/>
+          </w:tcPr>
+          <w:p>
+            <w:pPr>
+              <w:spacing w:after="160" w:line="278" w:lineRule="auto"/>
+              <w:cnfStyle w:val="100000000000" w:firstRow="1" w:lastRow="0" w:firstColumn="0" w:lastColumn="0" w:oddVBand="0" w:evenVBand="0" w:oddHBand="0" w:evenHBand="0" w:firstRowFirstColumn="0" w:firstRowLastColumn="0" w:lastRowFirstColumn="0" w:lastRowLastColumn="0"/>
+            </w:pPr>
+            <w:r>
+              <w:t>Key Stakeholder Activities</w:t>
+            </w:r>
+          </w:p>
+        </w:tc>
+        <w:tc>
+          <w:tcPr>
+            <w:tcW w:w="0" w:type="auto"/>
+            <w:hideMark/>
+          </w:tcPr>
+          <w:p>
+            <w:pPr>
+              <w:spacing w:after="160" w:line="278" w:lineRule="auto"/>
+              <w:cnfStyle w:val="100000000000" w:firstRow="1" w:lastRow="0" w:firstColumn="0" w:lastColumn="0" w:oddVBand="0" w:evenVBand="0" w:oddHBand="0" w:evenHBand="0" w:firstRowFirstColumn="0" w:firstRowLastColumn="0" w:lastRowFirstColumn="0" w:lastRowLastColumn="0"/>
+            </w:pPr>
+            <w:r>
+              <w:t>Success Indicators</w:t>
+            </w:r>
+          </w:p>
+        </w:tc>
+      </w:tr>
+      <w:tr>
+        <w:trPr>
+          <w:cnfStyle w:val="000000100000" w:firstRow="0" w:lastRow="0" w:firstColumn="0" w:lastColumn="0" w:oddVBand="0" w:evenVBand="0" w:oddHBand="1" w:evenHBand="0" w:firstRowFirstColumn="0" w:firstRowLastColumn="0" w:lastRowFirstColumn="0" w:lastRowLastColumn="0"/>
+        </w:trPr>
+        <w:tc>
+          <w:tcPr>
+            <w:cnfStyle w:val="001000000000" w:firstRow="0" w:lastRow="0" w:firstColumn="1" w:lastColumn="0" w:oddVBand="0" w:evenVBand="0" w:oddHBand="0" w:evenHBand="0" w:firstRowFirstColumn="0" w:firstRowLastColumn="0" w:lastRowFirstColumn="0" w:lastRowLastColumn="0"/>
+            <w:tcW w:w="0" w:type="auto"/>
+            <w:hideMark/>
+          </w:tcPr>
+          <w:p>
+            <w:pPr>
+              <w:spacing w:after="160" w:line="278" w:lineRule="auto"/>
+            </w:pPr>
+            <w:r>
+              <w:t>Phase 1: Planning &amp; Design</w:t>
+            </w:r>
+          </w:p>
+        </w:tc>
+        <w:tc>
+          <w:tcPr>
+            <w:tcW w:w="0" w:type="auto"/>
+            <w:hideMark/>
+          </w:tcPr>
+          <w:p>
+            <w:pPr>
+              <w:spacing w:after="160" w:line="278" w:lineRule="auto"/>
+              <w:cnfStyle w:val="000000100000" w:firstRow="0" w:lastRow="0" w:firstColumn="0" w:lastColumn="0" w:oddVBand="0" w:evenVBand="0" w:oddHBand="1" w:evenHBand="0" w:firstRowFirstColumn="0" w:firstRowLastColumn="0" w:lastRowFirstColumn="0" w:lastRowLastColumn="0"/>
+            </w:pPr>
+            <w:r>
+              <w:t>Months 1-3</w:t>
+            </w:r>
+          </w:p>
+        </w:tc>
+        <w:tc>
+          <w:tcPr>
+            <w:tcW w:w="0" w:type="auto"/>
+            <w:hideMark/>
+          </w:tcPr>
+          <w:p>
+            <w:pPr>
+              <w:spacing w:after="160" w:line="278" w:lineRule="auto"/>
+              <w:cnfStyle w:val="000000100000" w:firstRow="0" w:lastRow="0" w:firstColumn="0" w:lastColumn="0" w:oddVBand="0" w:evenVBand="0" w:oddHBand="1" w:evenHBand="0" w:firstRowFirstColumn="0" w:firstRowLastColumn="0" w:lastRowFirstColumn="0" w:lastRowLastColumn="0"/>
+            </w:pPr>
+            <w:r>
+              <w:t>• Political approval secured</w:t>
+            </w:r>
+            <w:r>
+              <w:br/>
+              <w:t>• Department needs assessment</w:t>
+            </w:r>
+            <w:r>
+              <w:br/>
+              <w:t>• Citizen focus groups</w:t>
+            </w:r>
+            <w:r>
+              <w:br/>
+            </w:r>
+            <w:r>
+              <w:lastRenderedPageBreak/>
+              <w:t>• Legal compliance review</w:t>
+            </w:r>
+          </w:p>
+        </w:tc>
+        <w:tc>
+          <w:tcPr>
+            <w:tcW w:w="0" w:type="auto"/>
+            <w:hideMark/>
+          </w:tcPr>
+          <w:p>
+            <w:pPr>
+              <w:spacing w:after="160" w:line="278" w:lineRule="auto"/>
+              <w:cnfStyle w:val="000000100000" w:firstRow="0" w:lastRow="0" w:firstColumn="0" w:lastColumn="0" w:oddVBand="0" w:evenVBand="0" w:oddHBand="1" w:evenHBand="0" w:firstRowFirstColumn="0" w:firstRowLastColumn="0" w:lastRowFirstColumn="0" w:lastRowLastColumn="0"/>
+            </w:pPr>
+            <w:r>
+              <w:lastRenderedPageBreak/>
+              <w:t>Budget approval, Requirements document signed, Compliance checklist completed</w:t>
+            </w:r>
+          </w:p>
+        </w:tc>
+      </w:tr>
+      <w:tr>
+        <w:tc>
+          <w:tcPr>
+            <w:cnfStyle w:val="001000000000" w:firstRow="0" w:lastRow="0" w:firstColumn="1" w:lastColumn="0" w:oddVBand="0" w:evenVBand="0" w:oddHBand="0" w:evenHBand="0" w:firstRowFirstColumn="0" w:firstRowLastColumn="0" w:lastRowFirstColumn="0" w:lastRowLastColumn="0"/>
+            <w:tcW w:w="0" w:type="auto"/>
+            <w:hideMark/>
+          </w:tcPr>
+          <w:p>
+            <w:pPr>
+              <w:spacing w:after="160" w:line="278" w:lineRule="auto"/>
+            </w:pPr>
+            <w:r>
+              <w:t>Phase 2: Pilot Development</w:t>
+            </w:r>
+          </w:p>
+        </w:tc>
+        <w:tc>
+          <w:tcPr>
+            <w:tcW w:w="0" w:type="auto"/>
+            <w:hideMark/>
+          </w:tcPr>
+          <w:p>
+            <w:pPr>
+              <w:spacing w:after="160" w:line="278" w:lineRule="auto"/>
+              <w:cnfStyle w:val="000000000000" w:firstRow="0" w:lastRow="0" w:firstColumn="0" w:lastColumn="0" w:oddVBand="0" w:evenVBand="0" w:oddHBand="0" w:evenHBand="0" w:firstRowFirstColumn="0" w:firstRowLastColumn="0" w:lastRowFirstColumn="0" w:lastRowLastColumn="0"/>
+            </w:pPr>
+            <w:r>
+              <w:t>Months 4-6</w:t>
+            </w:r>
+          </w:p>
+        </w:tc>
+        <w:tc>
+          <w:tcPr>
+            <w:tcW w:w="0" w:type="auto"/>
+            <w:hideMark/>
+          </w:tcPr>
+          <w:p>
+            <w:pPr>
+              <w:spacing w:after="160" w:line="278" w:lineRule="auto"/>
+              <w:cnfStyle w:val="000000000000" w:firstRow="0" w:lastRow="0" w:firstColumn="0" w:lastColumn="0" w:oddVBand="0" w:evenVBand="0" w:oddHBand="0" w:evenHBand="0" w:firstRowFirstColumn="0" w:firstRowLastColumn="0" w:lastRowFirstColumn="0" w:lastRowLastColumn="0"/>
+            </w:pPr>
+            <w:r>
+              <w:t>• IT infrastructure setup</w:t>
+            </w:r>
+            <w:r>
+              <w:br/>
+              <w:t>• Staff training development</w:t>
+            </w:r>
+            <w:r>
+              <w:br/>
+              <w:t>• Pilot service selection</w:t>
+            </w:r>
+            <w:r>
+              <w:br/>
+              <w:t>• Media communication plan</w:t>
+            </w:r>
+          </w:p>
+        </w:tc>
+        <w:tc>
+          <w:tcPr>
+            <w:tcW w:w="0" w:type="auto"/>
+            <w:hideMark/>
+          </w:tcPr>
+          <w:p>
+            <w:pPr>
+              <w:spacing w:after="160" w:line="278" w:lineRule="auto"/>
+              <w:cnfStyle w:val="000000000000" w:firstRow="0" w:lastRow="0" w:firstColumn="0" w:lastColumn="0" w:oddVBand="0" w:evenVBand="0" w:oddHBand="0" w:evenHBand="0" w:firstRowFirstColumn="0" w:firstRowLastColumn="0" w:lastRowFirstColumn="0" w:lastRowLastColumn="0"/>
+            </w:pPr>
+            <w:r>
+              <w:t>Pilot environment ready, Training materials approved, Pilot services identified</w:t>
+            </w:r>
+          </w:p>
+        </w:tc>
+      </w:tr>
+      <w:tr>
+        <w:trPr>
+          <w:cnfStyle w:val="000000100000" w:firstRow="0" w:lastRow="0" w:firstColumn="0" w:lastColumn="0" w:oddVBand="0" w:evenVBand="0" w:oddHBand="1" w:evenHBand="0" w:firstRowFirstColumn="0" w:firstRowLastColumn="0" w:lastRowFirstColumn="0" w:lastRowLastColumn="0"/>
+        </w:trPr>
+        <w:tc>
+          <w:tcPr>
+            <w:cnfStyle w:val="001000000000" w:firstRow="0" w:lastRow="0" w:firstColumn="1" w:lastColumn="0" w:oddVBand="0" w:evenVBand="0" w:oddHBand="0" w:evenHBand="0" w:firstRowFirstColumn="0" w:firstRowLastColumn="0" w:lastRowFirstColumn="0" w:lastRowLastColumn="0"/>
+            <w:tcW w:w="0" w:type="auto"/>
+            <w:hideMark/>
+          </w:tcPr>
+          <w:p>
+            <w:pPr>
+              <w:spacing w:after="160" w:line="278" w:lineRule="auto"/>
+            </w:pPr>
+            <w:r>
+              <w:t>Phase 3: Limited Pilot</w:t>
+            </w:r>
+          </w:p>
+        </w:tc>
+        <w:tc>
+          <w:tcPr>
+            <w:tcW w:w="0" w:type="auto"/>
+            <w:hideMark/>
+          </w:tcPr>
+          <w:p>
+            <w:pPr>
+              <w:spacing w:after="160" w:line="278" w:lineRule="auto"/>
+              <w:cnfStyle w:val="000000100000" w:firstRow="0" w:lastRow="0" w:firstColumn="0" w:lastColumn="0" w:oddVBand="0" w:evenVBand="0" w:oddHBand="1" w:evenHBand="0" w:firstRowFirstColumn="0" w:firstRowLastColumn="0" w:lastRowFirstColumn="0" w:lastRowLastColumn="0"/>
+            </w:pPr>
+            <w:r>
+              <w:t>Months 7-9</w:t>
+            </w:r>
+          </w:p>
+        </w:tc>
+        <w:tc>
+          <w:tcPr>
+            <w:tcW w:w="0" w:type="auto"/>
+            <w:hideMark/>
+          </w:tcPr>
+          <w:p>
+            <w:pPr>
+              <w:spacing w:after="160" w:line="278" w:lineRule="auto"/>
+              <w:cnfStyle w:val="000000100000" w:firstRow="0" w:lastRow="0" w:firstColumn="0" w:lastColumn="0" w:oddVBand="0" w:evenVBand="0" w:oddHBand="1" w:evenHBand="0" w:firstRowFirstColumn="0" w:firstRowLastColumn="0" w:lastRowFirstColumn="0" w:lastRowLastColumn="0"/>
+            </w:pPr>
+            <w:r>
+              <w:t>• Controlled citizen testing</w:t>
+            </w:r>
+            <w:r>
+              <w:br/>
+              <w:t>• Staff feedback collection</w:t>
+            </w:r>
+            <w:r>
+              <w:br/>
+              <w:t>• Performance monitoring</w:t>
+            </w:r>
+            <w:r>
+              <w:br/>
+              <w:t>• Adjustment implementation</w:t>
+            </w:r>
+          </w:p>
+        </w:tc>
+        <w:tc>
+          <w:tcPr>
+            <w:tcW w:w="0" w:type="auto"/>
+            <w:hideMark/>
+          </w:tcPr>
+          <w:p>
+            <w:pPr>
+              <w:spacing w:after="160" w:line="278" w:lineRule="auto"/>
+              <w:cnfStyle w:val="000000100000" w:firstRow="0" w:lastRow="0" w:firstColumn="0" w:lastColumn="0" w:oddVBand="0" w:evenVBand="0" w:oddHBand="1" w:evenHBand="0" w:firstRowFirstColumn="0" w:firstRowLastColumn="0" w:lastRowFirstColumn="0" w:lastRowLastColumn="0"/>
+            </w:pPr>
+            <w:r>
+              <w:t>Positive user feedback, System stability achieved, Process improvements identified</w:t>
+            </w:r>
+          </w:p>
+        </w:tc>
+      </w:tr>
+      <w:tr>
+        <w:tc>
+          <w:tcPr>
+            <w:cnfStyle w:val="001000000000" w:firstRow="0" w:lastRow="0" w:firstColumn="1" w:lastColumn="0" w:oddVBand="0" w:evenVBand="0" w:oddHBand="0" w:evenHBand="0" w:firstRowFirstColumn="0" w:firstRowLastColumn="0" w:lastRowFirstColumn="0" w:lastRowLastColumn="0"/>
+            <w:tcW w:w="0" w:type="auto"/>
+            <w:hideMark/>
+          </w:tcPr>
+          <w:p>
+            <w:pPr>
+              <w:spacing w:after="160" w:line="278" w:lineRule="auto"/>
+            </w:pPr>
+            <w:r>
+              <w:t>Phase 4: Gradual Rollout</w:t>
+            </w:r>
+          </w:p>
+        </w:tc>
+        <w:tc>
+          <w:tcPr>
+            <w:tcW w:w="0" w:type="auto"/>
+            <w:hideMark/>
+          </w:tcPr>
+          <w:p>
+            <w:pPr>
+              <w:spacing w:after="160" w:line="278" w:lineRule="auto"/>
+              <w:cnfStyle w:val="000000000000" w:firstRow="0" w:lastRow="0" w:firstColumn="0" w:lastColumn="0" w:oddVBand="0" w:evenVBand="0" w:oddHBand="0" w:evenHBand="0" w:firstRowFirstColumn="0" w:firstRowLastColumn="0" w:lastRowFirstColumn="0" w:lastRowLastColumn="0"/>
+            </w:pPr>
+            <w:r>
+              <w:t>Months 10-15</w:t>
+            </w:r>
+          </w:p>
+        </w:tc>
+        <w:tc>
+          <w:tcPr>
+            <w:tcW w:w="0" w:type="auto"/>
+            <w:hideMark/>
+          </w:tcPr>
+          <w:p>
+            <w:pPr>
+              <w:spacing w:after="160" w:line="278" w:lineRule="auto"/>
+              <w:cnfStyle w:val="000000000000" w:firstRow="0" w:lastRow="0" w:firstColumn="0" w:lastColumn="0" w:oddVBand="0" w:evenVBand="0" w:oddHBand="0" w:evenHBand="0" w:firstRowFirstColumn="0" w:firstRowLastColumn="0" w:lastRowFirstColumn="0" w:lastRowLastColumn="0"/>
+            </w:pPr>
+            <w:r>
+              <w:t>• Additional services added</w:t>
+            </w:r>
+            <w:r>
+              <w:br/>
+              <w:t>• Expanded user training</w:t>
+            </w:r>
+            <w:r>
+              <w:br/>
+              <w:t>• Continuous improvement</w:t>
+            </w:r>
+            <w:r>
+              <w:br/>
+              <w:t>• Public awareness campaign</w:t>
+            </w:r>
+          </w:p>
+        </w:tc>
+        <w:tc>
+          <w:tcPr>
+            <w:tcW w:w="0" w:type="auto"/>
+            <w:hideMark/>
+          </w:tcPr>
+          <w:p>
+            <w:pPr>
+              <w:spacing w:after="160" w:line="278" w:lineRule="auto"/>
+              <w:cnfStyle w:val="000000000000" w:firstRow="0" w:lastRow="0" w:firstColumn="0" w:lastColumn="0" w:oddVBand="0" w:evenVBand="0" w:oddHBand="0" w:evenHBand="0" w:firstRowFirstColumn="0" w:firstRowLastColumn="0" w:lastRowFirstColumn="0" w:lastRowLastColumn="0"/>
+            </w:pPr>
+            <w:r>
+              <w:t xml:space="preserve">Adoption rates increase, Error rates decrease, </w:t>
+            </w:r>
+            <w:proofErr w:type="gramStart"/>
+            <w:r>
+              <w:t>Public</w:t>
+            </w:r>
+            <w:proofErr w:type="gramEnd"/>
+            <w:r>
+              <w:t xml:space="preserve"> awareness grows</w:t>
+            </w:r>
+          </w:p>
+        </w:tc>
+      </w:tr>
+      <w:tr>
+        <w:trPr>
+          <w:cnfStyle w:val="000000100000" w:firstRow="0" w:lastRow="0" w:firstColumn="0" w:lastColumn="0" w:oddVBand="0" w:evenVBand="0" w:oddHBand="1" w:evenHBand="0" w:firstRowFirstColumn="0" w:firstRowLastColumn="0" w:lastRowFirstColumn="0" w:lastRowLastColumn="0"/>
+        </w:trPr>
+        <w:tc>
+          <w:tcPr>
+            <w:cnfStyle w:val="001000000000" w:firstRow="0" w:lastRow="0" w:firstColumn="1" w:lastColumn="0" w:oddVBand="0" w:evenVBand="0" w:oddHBand="0" w:evenHBand="0" w:firstRowFirstColumn="0" w:firstRowLastColumn="0" w:lastRowFirstColumn="0" w:lastRowLastColumn="0"/>
+            <w:tcW w:w="0" w:type="auto"/>
+            <w:hideMark/>
+          </w:tcPr>
+          <w:p>
+            <w:pPr>
+              <w:spacing w:after="160" w:line="278" w:lineRule="auto"/>
+            </w:pPr>
+            <w:r>
+              <w:t>Phase 5: Full Operation</w:t>
+            </w:r>
+          </w:p>
+        </w:tc>
+        <w:tc>
+          <w:tcPr>
+            <w:tcW w:w="0" w:type="auto"/>
+            <w:hideMark/>
+          </w:tcPr>
+          <w:p>
+            <w:pPr>
+              <w:spacing w:after="160" w:line="278" w:lineRule="auto"/>
+              <w:cnfStyle w:val="000000100000" w:firstRow="0" w:lastRow="0" w:firstColumn="0" w:lastColumn="0" w:oddVBand="0" w:evenVBand="0" w:oddHBand="1" w:evenHBand="0" w:firstRowFirstColumn="0" w:firstRowLastColumn="0" w:lastRowFirstColumn="0" w:lastRowLastColumn="0"/>
+            </w:pPr>
+            <w:r>
+              <w:t>Months 16+</w:t>
+            </w:r>
+          </w:p>
+        </w:tc>
+        <w:tc>
+          <w:tcPr>
+            <w:tcW w:w="0" w:type="auto"/>
+            <w:hideMark/>
+          </w:tcPr>
+          <w:p>
+            <w:pPr>
+              <w:spacing w:after="160" w:line="278" w:lineRule="auto"/>
+              <w:cnfStyle w:val="000000100000" w:firstRow="0" w:lastRow="0" w:firstColumn="0" w:lastColumn="0" w:oddVBand="0" w:evenVBand="0" w:oddHBand="1" w:evenHBand="0" w:firstRowFirstColumn="0" w:firstRowLastColumn="0" w:lastRowFirstColumn="0" w:lastRowLastColumn="0"/>
+            </w:pPr>
+            <w:r>
+              <w:t>• System optimization</w:t>
+            </w:r>
+            <w:r>
+              <w:br/>
+              <w:t>• New feature development</w:t>
+            </w:r>
+            <w:r>
+              <w:br/>
+              <w:t>• Regular reporting</w:t>
+            </w:r>
+            <w:r>
+              <w:br/>
+              <w:t>• Ongoing stakeholder engagement</w:t>
+            </w:r>
+          </w:p>
+        </w:tc>
+        <w:tc>
+          <w:tcPr>
+            <w:tcW w:w="0" w:type="auto"/>
+            <w:hideMark/>
+          </w:tcPr>
+          <w:p>
+            <w:pPr>
+              <w:spacing w:after="160" w:line="278" w:lineRule="auto"/>
+              <w:cnfStyle w:val="000000100000" w:firstRow="0" w:lastRow="0" w:firstColumn="0" w:lastColumn="0" w:oddVBand="0" w:evenVBand="0" w:oddHBand="1" w:evenHBand="0" w:firstRowFirstColumn="0" w:firstRowLastColumn="0" w:lastRowFirstColumn="0" w:lastRowLastColumn="0"/>
+            </w:pPr>
+            <w:r>
+              <w:t>Target adoption achieved, Cost savings realized, Continuous improvement cycle</w:t>
+            </w:r>
+          </w:p>
+        </w:tc>
+      </w:tr>
+    </w:tbl>
+    <w:p/>
     <w:sectPr>
       <w:pgSz w:w="12240" w:h="15840"/>
       <w:pgMar w:top="1440" w:right="1440" w:bottom="1440" w:left="1440" w:header="720" w:footer="720" w:gutter="0"/>

</xml_diff>

<commit_message>
Finalized conclusions and recommended actions
</commit_message>
<xml_diff>
--- a/Documents/Stakeholder Analysis Report.docx
+++ b/Documents/Stakeholder Analysis Report.docx
@@ -3304,6 +3304,321 @@
         </w:tc>
       </w:tr>
     </w:tbl>
+    <w:p>
+      <w:pPr>
+        <w:rPr>
+          <w:b/>
+          <w:bCs/>
+        </w:rPr>
+      </w:pPr>
+      <w:r>
+        <w:rPr>
+          <w:b/>
+          <w:bCs/>
+        </w:rPr>
+        <w:t>7.0 Conclusion and Recommended Actions</w:t>
+      </w:r>
+    </w:p>
+    <w:p>
+      <w:proofErr w:type="spellStart"/>
+      <w:r>
+        <w:lastRenderedPageBreak/>
+        <w:t>OptimAlze</w:t>
+      </w:r>
+      <w:proofErr w:type="spellEnd"/>
+      <w:r>
+        <w:t xml:space="preserve"> Buddy represents a significant transformation in public service delivery, requiring careful navigation of complex stakeholder relationships. Key insights include:</w:t>
+      </w:r>
+    </w:p>
+    <w:p>
+      <w:pPr>
+        <w:numPr>
+          <w:ilvl w:val="0"/>
+          <w:numId w:val="10"/>
+        </w:numPr>
+      </w:pPr>
+      <w:r>
+        <w:rPr>
+          <w:b/>
+          <w:bCs/>
+        </w:rPr>
+        <w:t>Dual Accountability:</w:t>
+      </w:r>
+      <w:r>
+        <w:t> Must satisfy both political leadership (quick wins, public perception) and administrative leadership (operational efficiency, risk management)</w:t>
+      </w:r>
+    </w:p>
+    <w:p>
+      <w:pPr>
+        <w:numPr>
+          <w:ilvl w:val="0"/>
+          <w:numId w:val="10"/>
+        </w:numPr>
+      </w:pPr>
+      <w:r>
+        <w:rPr>
+          <w:b/>
+          <w:bCs/>
+        </w:rPr>
+        <w:t>Trust as Foundation:</w:t>
+      </w:r>
+      <w:r>
+        <w:t> Public trust is non-negotiable and must be built through transparency, security, and reliability</w:t>
+      </w:r>
+    </w:p>
+    <w:p>
+      <w:pPr>
+        <w:numPr>
+          <w:ilvl w:val="0"/>
+          <w:numId w:val="10"/>
+        </w:numPr>
+      </w:pPr>
+      <w:r>
+        <w:rPr>
+          <w:b/>
+          <w:bCs/>
+        </w:rPr>
+        <w:t>Inclusive Design:</w:t>
+      </w:r>
+      <w:r>
+        <w:t> Must serve diverse citizen populations with varying digital literacy and accessibility needs</w:t>
+      </w:r>
+    </w:p>
+    <w:p>
+      <w:pPr>
+        <w:numPr>
+          <w:ilvl w:val="0"/>
+          <w:numId w:val="10"/>
+        </w:numPr>
+      </w:pPr>
+      <w:r>
+        <w:rPr>
+          <w:b/>
+          <w:bCs/>
+        </w:rPr>
+        <w:t>Staff Partnership:</w:t>
+      </w:r>
+      <w:r>
+        <w:t> Frontline employees are critical to success and must be partners, not targets, in the transformation</w:t>
+      </w:r>
+    </w:p>
+    <w:p>
+      <w:r>
+        <w:rPr>
+          <w:b/>
+          <w:bCs/>
+        </w:rPr>
+        <w:t>Critical Success Factors:</w:t>
+      </w:r>
+    </w:p>
+    <w:p>
+      <w:pPr>
+        <w:numPr>
+          <w:ilvl w:val="0"/>
+          <w:numId w:val="11"/>
+        </w:numPr>
+      </w:pPr>
+      <w:r>
+        <w:rPr>
+          <w:b/>
+          <w:bCs/>
+        </w:rPr>
+        <w:t>Political Champions:</w:t>
+      </w:r>
+      <w:r>
+        <w:t> Secure strong support from visible political leaders</w:t>
+      </w:r>
+    </w:p>
+    <w:p>
+      <w:pPr>
+        <w:numPr>
+          <w:ilvl w:val="0"/>
+          <w:numId w:val="11"/>
+        </w:numPr>
+      </w:pPr>
+      <w:r>
+        <w:rPr>
+          <w:b/>
+          <w:bCs/>
+        </w:rPr>
+        <w:t>Staff Inclusion:</w:t>
+      </w:r>
+      <w:r>
+        <w:t> Involve frontline staff in design and implementation</w:t>
+      </w:r>
+    </w:p>
+    <w:p>
+      <w:pPr>
+        <w:numPr>
+          <w:ilvl w:val="0"/>
+          <w:numId w:val="11"/>
+        </w:numPr>
+      </w:pPr>
+      <w:r>
+        <w:rPr>
+          <w:b/>
+          <w:bCs/>
+        </w:rPr>
+        <w:t>Phased Approach:</w:t>
+      </w:r>
+      <w:r>
+        <w:t> Start small, demonstrate success, then expand</w:t>
+      </w:r>
+    </w:p>
+    <w:p>
+      <w:pPr>
+        <w:numPr>
+          <w:ilvl w:val="0"/>
+          <w:numId w:val="11"/>
+        </w:numPr>
+      </w:pPr>
+      <w:r>
+        <w:rPr>
+          <w:b/>
+          <w:bCs/>
+        </w:rPr>
+        <w:t>Transparent Governance:</w:t>
+      </w:r>
+      <w:r>
+        <w:t> Clear accountability and regular public reporting</w:t>
+      </w:r>
+    </w:p>
+    <w:p>
+      <w:pPr>
+        <w:numPr>
+          <w:ilvl w:val="0"/>
+          <w:numId w:val="11"/>
+        </w:numPr>
+      </w:pPr>
+      <w:r>
+        <w:rPr>
+          <w:b/>
+          <w:bCs/>
+        </w:rPr>
+        <w:t>Continuous Feedback:</w:t>
+      </w:r>
+      <w:r>
+        <w:t> Mechanisms for ongoing citizen and staff input</w:t>
+      </w:r>
+    </w:p>
+    <w:p>
+      <w:r>
+        <w:rPr>
+          <w:b/>
+          <w:bCs/>
+        </w:rPr>
+        <w:t>Immediate Next Steps:</w:t>
+      </w:r>
+    </w:p>
+    <w:p>
+      <w:pPr>
+        <w:numPr>
+          <w:ilvl w:val="0"/>
+          <w:numId w:val="12"/>
+        </w:numPr>
+      </w:pPr>
+      <w:r>
+        <w:t>Establish a multi-stakeholder steering committee with political, administrative, staff, and citizen representation</w:t>
+      </w:r>
+    </w:p>
+    <w:p>
+      <w:pPr>
+        <w:numPr>
+          <w:ilvl w:val="0"/>
+          <w:numId w:val="12"/>
+        </w:numPr>
+      </w:pPr>
+      <w:r>
+        <w:t>Conduct privacy impact assessment and security review before any development</w:t>
+      </w:r>
+    </w:p>
+    <w:p>
+      <w:pPr>
+        <w:numPr>
+          <w:ilvl w:val="0"/>
+          <w:numId w:val="12"/>
+        </w:numPr>
+      </w:pPr>
+      <w:r>
+        <w:t>Develop a comprehensive change management program addressing all staff levels</w:t>
+      </w:r>
+    </w:p>
+    <w:p>
+      <w:pPr>
+        <w:numPr>
+          <w:ilvl w:val="0"/>
+          <w:numId w:val="12"/>
+        </w:numPr>
+      </w:pPr>
+      <w:r>
+        <w:t>Create a public communication strategy explaining benefits, privacy protections, and alternative access options</w:t>
+      </w:r>
+    </w:p>
+    <w:p>
+      <w:pPr>
+        <w:numPr>
+          <w:ilvl w:val="0"/>
+          <w:numId w:val="12"/>
+        </w:numPr>
+      </w:pPr>
+      <w:r>
+        <w:t>Identify quick-win services for initial pilot to demonstrate value rapidly</w:t>
+      </w:r>
+    </w:p>
+    <w:p>
+      <w:r>
+        <w:t xml:space="preserve">By systematically addressing the needs and concerns of this diverse stakeholder ecosystem, </w:t>
+      </w:r>
+      <w:proofErr w:type="spellStart"/>
+      <w:r>
+        <w:t>OptimAlze</w:t>
+      </w:r>
+      <w:proofErr w:type="spellEnd"/>
+      <w:r>
+        <w:t xml:space="preserve"> Buddy can successfully transform citizen-government interactions while building public trust and achieving operational excellence.</w:t>
+      </w:r>
+    </w:p>
+    <w:p>
+      <w:r>
+        <w:pict w14:anchorId="1E47F439">
+          <v:rect id="_x0000_i1035" style="width:0;height:.75pt" o:hralign="center" o:hrstd="t" o:hr="t" fillcolor="#a0a0a0" stroked="f"/>
+        </w:pict>
+      </w:r>
+    </w:p>
+    <w:p>
+      <w:r>
+        <w:rPr>
+          <w:b/>
+          <w:bCs/>
+        </w:rPr>
+        <w:lastRenderedPageBreak/>
+        <w:t>For:</w:t>
+      </w:r>
+      <w:r>
+        <w:t> </w:t>
+      </w:r>
+      <w:proofErr w:type="spellStart"/>
+      <w:r>
+        <w:t>OptimAlze</w:t>
+      </w:r>
+      <w:proofErr w:type="spellEnd"/>
+      <w:r>
+        <w:t xml:space="preserve"> Buddy Implementation Steering Committee</w:t>
+      </w:r>
+      <w:r>
+        <w:br/>
+      </w:r>
+      <w:r>
+        <w:rPr>
+          <w:b/>
+          <w:bCs/>
+        </w:rPr>
+        <w:t>Confidentiality:</w:t>
+      </w:r>
+      <w:r>
+        <w:t> Internal Government Use - Sensitive</w:t>
+      </w:r>
+    </w:p>
     <w:p/>
     <w:sectPr>
       <w:pgSz w:w="12240" w:h="15840"/>

</xml_diff>